<commit_message>
update documentation EN and translate the KH
</commit_message>
<xml_diff>
--- a/release/k/khmer_angkor/extras/KAK​ Documentation EN.docx
+++ b/release/k/khmer_angkor/extras/KAK​ Documentation EN.docx
@@ -2303,7 +2303,6 @@
         </w:rPr>
       </w:pPr>
       <w:bookmarkStart w:id="1" w:name="_Hlk496105506"/>
-      <w:bookmarkStart w:id="2" w:name="_GoBack"/>
       <w:r>
         <w:rPr>
           <w:lang w:val="en-US"/>
@@ -2338,13 +2337,41 @@
         <w:rPr>
           <w:lang w:val="en-US"/>
         </w:rPr>
-        <w:t xml:space="preserve"> and a paper authored by the Keyman team entitled ‘Spoof-Vulnerable Rendering in Khmer Unicode Implementation’ presented at Asia Conference on Information System in 2017</w:t>
-      </w:r>
-      <w:r>
-        <w:rPr>
-          <w:lang w:val="en-US"/>
-        </w:rPr>
-        <w:t>.  Customizations have been made by the Keyman team.</w:t>
+        <w:t xml:space="preserve"> and a paper authored by the </w:t>
+      </w:r>
+      <w:proofErr w:type="spellStart"/>
+      <w:r>
+        <w:rPr>
+          <w:lang w:val="en-US"/>
+        </w:rPr>
+        <w:t>Keyman</w:t>
+      </w:r>
+      <w:proofErr w:type="spellEnd"/>
+      <w:r>
+        <w:rPr>
+          <w:lang w:val="en-US"/>
+        </w:rPr>
+        <w:t xml:space="preserve"> team entitled ‘Spoof-Vulnerable Rendering in Khmer Unicode Implementation’ presented at Asia Conference on Information System in 2017</w:t>
+      </w:r>
+      <w:r>
+        <w:rPr>
+          <w:lang w:val="en-US"/>
+        </w:rPr>
+        <w:t xml:space="preserve">.  Customizations have been made by the </w:t>
+      </w:r>
+      <w:proofErr w:type="spellStart"/>
+      <w:r>
+        <w:rPr>
+          <w:lang w:val="en-US"/>
+        </w:rPr>
+        <w:t>Keyman</w:t>
+      </w:r>
+      <w:proofErr w:type="spellEnd"/>
+      <w:r>
+        <w:rPr>
+          <w:lang w:val="en-US"/>
+        </w:rPr>
+        <w:t xml:space="preserve"> team.</w:t>
       </w:r>
       <w:r>
         <w:rPr>
@@ -2372,16 +2399,15 @@
           <w:lang w:val="en-US"/>
         </w:rPr>
       </w:pPr>
-      <w:bookmarkStart w:id="3" w:name="_Toc496087159"/>
+      <w:bookmarkStart w:id="2" w:name="_Toc496087159"/>
       <w:bookmarkEnd w:id="1"/>
+      <w:r>
+        <w:rPr>
+          <w:lang w:val="en-US"/>
+        </w:rPr>
+        <w:t>Khmer Angkor Keyboard Layouts</w:t>
+      </w:r>
       <w:bookmarkEnd w:id="2"/>
-      <w:r>
-        <w:rPr>
-          <w:lang w:val="en-US"/>
-        </w:rPr>
-        <w:t>Khmer Angkor Keyboard Layouts</w:t>
-      </w:r>
-      <w:bookmarkEnd w:id="3"/>
     </w:p>
     <w:p>
       <w:pPr>
@@ -2391,7 +2417,7 @@
           <w:lang w:val="en-US"/>
         </w:rPr>
       </w:pPr>
-      <w:bookmarkStart w:id="4" w:name="_Toc496087160"/>
+      <w:bookmarkStart w:id="3" w:name="_Toc496087160"/>
       <w:r>
         <w:rPr>
           <w:lang w:val="en-US"/>
@@ -2410,7 +2436,7 @@
         </w:rPr>
         <w:t xml:space="preserve"> –Windows/macOS</w:t>
       </w:r>
-      <w:bookmarkEnd w:id="4"/>
+      <w:bookmarkEnd w:id="3"/>
     </w:p>
     <w:p>
       <w:pPr>
@@ -2473,7 +2499,7 @@
           </wp:inline>
         </w:drawing>
       </w:r>
-      <w:bookmarkStart w:id="5" w:name="_Toc496087161"/>
+      <w:bookmarkStart w:id="4" w:name="_Toc496087161"/>
     </w:p>
     <w:p>
       <w:pPr>
@@ -2587,7 +2613,7 @@
         </w:rPr>
         <w:t>iOS</w:t>
       </w:r>
-      <w:bookmarkEnd w:id="5"/>
+      <w:bookmarkEnd w:id="4"/>
     </w:p>
     <w:p>
       <w:pPr>
@@ -2786,56 +2812,13 @@
         <w:rPr>
           <w:lang w:val="en-US"/>
         </w:rPr>
-        <w:t>.</w:t>
-      </w:r>
-      <w:r>
-        <w:rPr>
-          <w:lang w:val="en-US"/>
-        </w:rPr>
-        <w:t xml:space="preserve"> You may notice that on the Khmer Angkor keyboard for desktop, these four characters are on key R; which is why they are all packed into this one key</w:t>
-      </w:r>
-      <w:r>
-        <w:rPr>
-          <w:lang w:val="en-US"/>
-        </w:rPr>
-        <w:t xml:space="preserve"> hidden in the long press</w:t>
-      </w:r>
-      <w:r>
-        <w:rPr>
-          <w:lang w:val="en-US"/>
-        </w:rPr>
-        <w:t xml:space="preserve">. </w:t>
-      </w:r>
-    </w:p>
-    <w:p>
-      <w:pPr>
-        <w:rPr>
-          <w:lang w:val="en-US"/>
-        </w:rPr>
-      </w:pPr>
-      <w:r>
-        <w:rPr>
-          <w:lang w:val="en-US"/>
-        </w:rPr>
-        <w:t>While using the touch keyboard, one has to be aware of the location of each key. This may take a while to get used to, but it would be easier</w:t>
-      </w:r>
-      <w:r>
-        <w:rPr>
-          <w:lang w:val="en-US"/>
-        </w:rPr>
-        <w:t>, once passed the learning curve,</w:t>
-      </w:r>
-      <w:r>
-        <w:rPr>
-          <w:lang w:val="en-US"/>
-        </w:rPr>
-        <w:t xml:space="preserve"> than pressing Shift each time to get addition characters</w:t>
-      </w:r>
-      <w:r>
-        <w:rPr>
-          <w:lang w:val="en-US"/>
-        </w:rPr>
-        <w:t xml:space="preserve"> and pressing </w:t>
+        <w:t xml:space="preserve"> for a short while, then more key</w:t>
+      </w:r>
+      <w:r>
+        <w:rPr>
+          <w:lang w:val="en-US"/>
+        </w:rPr>
+        <w:t>s would appear, and then you may choose “</w:t>
       </w:r>
       <w:r>
         <w:rPr>
@@ -2845,7 +2828,139 @@
           <w:cs/>
           <w:lang w:val="en-US"/>
         </w:rPr>
+        <w:t>្រ</w:t>
+      </w:r>
+      <w:r>
+        <w:rPr>
+          <w:lang w:val="en-US"/>
+        </w:rPr>
+        <w:t>”</w:t>
+      </w:r>
+      <w:r>
+        <w:rPr>
+          <w:lang w:val="en-US"/>
+        </w:rPr>
+        <w:t>.</w:t>
+      </w:r>
+      <w:r>
+        <w:rPr>
+          <w:lang w:val="en-US"/>
+        </w:rPr>
+        <w:t xml:space="preserve"> You may notice that on the Khmer Angkor keyboard for desktop, these four characters are on key </w:t>
+      </w:r>
+      <w:r>
+        <w:rPr>
+          <w:rFonts w:ascii="Khmer UI" w:hAnsi="Khmer UI" w:cs="Khmer UI"/>
+          <w:lang w:val="en-US"/>
+        </w:rPr>
+        <w:t>“</w:t>
+      </w:r>
+      <w:r>
+        <w:rPr>
+          <w:lang w:val="en-US"/>
+        </w:rPr>
+        <w:t>R</w:t>
+      </w:r>
+      <w:r>
+        <w:rPr>
+          <w:lang w:val="en-US"/>
+        </w:rPr>
+        <w:t>”</w:t>
+      </w:r>
+      <w:r>
+        <w:rPr>
+          <w:lang w:val="en-US"/>
+        </w:rPr>
+        <w:t>; which is why they are all packed into this one key</w:t>
+      </w:r>
+      <w:r>
+        <w:rPr>
+          <w:lang w:val="en-US"/>
+        </w:rPr>
+        <w:t xml:space="preserve"> hidden in the long press</w:t>
+      </w:r>
+      <w:r>
+        <w:rPr>
+          <w:lang w:val="en-US"/>
+        </w:rPr>
+        <w:t xml:space="preserve">. </w:t>
+      </w:r>
+    </w:p>
+    <w:p>
+      <w:pPr>
+        <w:rPr>
+          <w:lang w:val="en-US"/>
+        </w:rPr>
+      </w:pPr>
+      <w:r>
+        <w:rPr>
+          <w:lang w:val="en-US"/>
+        </w:rPr>
+        <w:t>While using the touch keyboard, one has to be aware of the location of each key. This may take a while to get used to, but it would be easier</w:t>
+      </w:r>
+      <w:r>
+        <w:rPr>
+          <w:lang w:val="en-US"/>
+        </w:rPr>
+        <w:t>, once passed the learning curve,</w:t>
+      </w:r>
+      <w:r>
+        <w:rPr>
+          <w:lang w:val="en-US"/>
+        </w:rPr>
+        <w:t xml:space="preserve"> than pressing </w:t>
+      </w:r>
+      <w:r>
+        <w:rPr>
+          <w:lang w:val="en-US"/>
+        </w:rPr>
+        <w:t>“</w:t>
+      </w:r>
+      <w:r>
+        <w:rPr>
+          <w:lang w:val="en-US"/>
+        </w:rPr>
+        <w:t>Shift</w:t>
+      </w:r>
+      <w:r>
+        <w:rPr>
+          <w:lang w:val="en-US"/>
+        </w:rPr>
+        <w:t>”</w:t>
+      </w:r>
+      <w:r>
+        <w:rPr>
+          <w:lang w:val="en-US"/>
+        </w:rPr>
+        <w:t xml:space="preserve"> each time to get addition characters</w:t>
+      </w:r>
+      <w:r>
+        <w:rPr>
+          <w:lang w:val="en-US"/>
+        </w:rPr>
+        <w:t xml:space="preserve"> and pressing </w:t>
+      </w:r>
+      <w:r>
+        <w:rPr>
+          <w:lang w:val="en-US"/>
+        </w:rPr>
+        <w:t>“</w:t>
+      </w:r>
+      <w:r>
+        <w:rPr>
+          <w:rFonts w:ascii="Khmer Mondulkiri" w:hAnsi="Khmer Mondulkiri" w:cs="Khmer Mondulkiri"/>
+          <w:sz w:val="20"/>
+          <w:szCs w:val="20"/>
+          <w:cs/>
+          <w:lang w:val="en-US"/>
+        </w:rPr>
         <w:t>្</w:t>
+      </w:r>
+      <w:r>
+        <w:rPr>
+          <w:lang w:val="en-US"/>
+        </w:rPr>
+        <w:t>”</w:t>
       </w:r>
       <w:r>
         <w:rPr>
@@ -2888,9 +3003,9 @@
           <w:lang w:val="en-US"/>
         </w:rPr>
         <w:drawing>
-          <wp:inline distT="0" distB="0" distL="0" distR="0" wp14:anchorId="4C378B4E" wp14:editId="788A64FD">
-            <wp:extent cx="4321595" cy="1829473"/>
-            <wp:effectExtent l="0" t="0" r="3175" b="0"/>
+          <wp:inline distT="0" distB="0" distL="0" distR="0" wp14:anchorId="4C378B4E" wp14:editId="7A7C6937">
+            <wp:extent cx="4102100" cy="1736553"/>
+            <wp:effectExtent l="0" t="0" r="0" b="0"/>
             <wp:docPr id="1" name="Picture 1"/>
             <wp:cNvGraphicFramePr>
               <a:graphicFrameLocks xmlns:a="http://schemas.openxmlformats.org/drawingml/2006/main" noChangeAspect="1"/>
@@ -2917,7 +3032,7 @@
                   <pic:spPr>
                     <a:xfrm>
                       <a:off x="0" y="0"/>
-                      <a:ext cx="4375428" cy="1852262"/>
+                      <a:ext cx="4176454" cy="1768029"/>
                     </a:xfrm>
                     <a:prstGeom prst="rect">
                       <a:avLst/>
@@ -2963,9 +3078,9 @@
           <w:lang w:val="en-US"/>
         </w:rPr>
         <w:drawing>
-          <wp:inline distT="0" distB="0" distL="0" distR="0" wp14:anchorId="47A87A9D" wp14:editId="6D722ED7">
-            <wp:extent cx="4356339" cy="1477367"/>
-            <wp:effectExtent l="0" t="0" r="6350" b="8890"/>
+          <wp:inline distT="0" distB="0" distL="0" distR="0" wp14:anchorId="47A87A9D" wp14:editId="0071B16F">
+            <wp:extent cx="4102100" cy="1391147"/>
+            <wp:effectExtent l="0" t="0" r="0" b="0"/>
             <wp:docPr id="4" name="Picture 4"/>
             <wp:cNvGraphicFramePr>
               <a:graphicFrameLocks xmlns:a="http://schemas.openxmlformats.org/drawingml/2006/main" noChangeAspect="1"/>
@@ -2992,7 +3107,7 @@
                   <pic:spPr>
                     <a:xfrm>
                       <a:off x="0" y="0"/>
-                      <a:ext cx="4394979" cy="1490471"/>
+                      <a:ext cx="4179372" cy="1417352"/>
                     </a:xfrm>
                     <a:prstGeom prst="rect">
                       <a:avLst/>
@@ -3050,9 +3165,9 @@
           <w:lang w:val="en-US"/>
         </w:rPr>
         <w:drawing>
-          <wp:inline distT="0" distB="0" distL="0" distR="0" wp14:anchorId="4E1BF8B8" wp14:editId="4E5F9656">
-            <wp:extent cx="4502989" cy="1534933"/>
-            <wp:effectExtent l="0" t="0" r="0" b="8255"/>
+          <wp:inline distT="0" distB="0" distL="0" distR="0" wp14:anchorId="4E1BF8B8" wp14:editId="33CC362E">
+            <wp:extent cx="4032250" cy="1374473"/>
+            <wp:effectExtent l="0" t="0" r="6350" b="0"/>
             <wp:docPr id="9" name="Picture 9"/>
             <wp:cNvGraphicFramePr>
               <a:graphicFrameLocks xmlns:a="http://schemas.openxmlformats.org/drawingml/2006/main" noChangeAspect="1"/>
@@ -3079,7 +3194,7 @@
                   <pic:spPr>
                     <a:xfrm>
                       <a:off x="0" y="0"/>
-                      <a:ext cx="4595176" cy="1566357"/>
+                      <a:ext cx="4178699" cy="1424393"/>
                     </a:xfrm>
                     <a:prstGeom prst="rect">
                       <a:avLst/>
@@ -3111,7 +3226,7 @@
           <w:lang w:val="en-US"/>
         </w:rPr>
       </w:pPr>
-      <w:bookmarkStart w:id="6" w:name="_Toc496087162"/>
+      <w:bookmarkStart w:id="5" w:name="_Toc496087162"/>
       <w:r>
         <w:rPr>
           <w:lang w:val="en-US"/>
@@ -3124,7 +3239,7 @@
         </w:rPr>
         <w:t xml:space="preserve"> and Keystroke</w:t>
       </w:r>
-      <w:bookmarkEnd w:id="6"/>
+      <w:bookmarkEnd w:id="5"/>
       <w:r>
         <w:rPr>
           <w:lang w:val="en-US"/>
@@ -3140,14 +3255,14 @@
           <w:lang w:val="en-US"/>
         </w:rPr>
       </w:pPr>
-      <w:bookmarkStart w:id="7" w:name="_Toc496087163"/>
+      <w:bookmarkStart w:id="6" w:name="_Toc496087163"/>
       <w:r>
         <w:rPr>
           <w:lang w:val="en-US"/>
         </w:rPr>
         <w:t>Consonants</w:t>
       </w:r>
-      <w:bookmarkEnd w:id="7"/>
+      <w:bookmarkEnd w:id="6"/>
     </w:p>
     <w:tbl>
       <w:tblPr>
@@ -6138,7 +6253,7 @@
           <w:lang w:val="en-US"/>
         </w:rPr>
       </w:pPr>
-      <w:bookmarkStart w:id="8" w:name="_Toc496087164"/>
+      <w:bookmarkStart w:id="7" w:name="_Toc496087164"/>
       <w:r>
         <w:rPr>
           <w:lang w:val="en-US"/>
@@ -6152,7 +6267,7 @@
         </w:rPr>
         <w:t>Vowels</w:t>
       </w:r>
-      <w:bookmarkEnd w:id="8"/>
+      <w:bookmarkEnd w:id="7"/>
     </w:p>
     <w:tbl>
       <w:tblPr>
@@ -7958,6 +8073,7 @@
                 <w:lang w:val="en-US"/>
               </w:rPr>
             </w:pPr>
+            <w:proofErr w:type="gramStart"/>
             <w:r>
               <w:rPr>
                 <w:rFonts w:ascii="Khmer Mondulkiri" w:hAnsi="Khmer Mondulkiri" w:cs="Khmer Mondulkiri"/>
@@ -7966,6 +8082,7 @@
               </w:rPr>
               <w:t>Shift ,</w:t>
             </w:r>
+            <w:proofErr w:type="gramEnd"/>
           </w:p>
         </w:tc>
       </w:tr>
@@ -8340,6 +8457,7 @@
                 <w:lang w:val="en-US"/>
               </w:rPr>
             </w:pPr>
+            <w:proofErr w:type="gramStart"/>
             <w:r>
               <w:rPr>
                 <w:rFonts w:ascii="Khmer Mondulkiri" w:hAnsi="Khmer Mondulkiri" w:cs="Khmer Mondulkiri"/>
@@ -8348,6 +8466,7 @@
               </w:rPr>
               <w:t>Shift ;</w:t>
             </w:r>
+            <w:proofErr w:type="gramEnd"/>
           </w:p>
         </w:tc>
       </w:tr>
@@ -8533,6 +8652,8 @@
                 <w:lang w:val="en-US"/>
               </w:rPr>
             </w:pPr>
+            <w:proofErr w:type="spellStart"/>
+            <w:proofErr w:type="gramStart"/>
             <w:r>
               <w:rPr>
                 <w:rFonts w:ascii="Khmer Mondulkiri" w:hAnsi="Khmer Mondulkiri" w:cs="Khmer Mondulkiri"/>
@@ -8541,6 +8662,7 @@
               </w:rPr>
               <w:t>AltGr</w:t>
             </w:r>
+            <w:proofErr w:type="spellEnd"/>
             <w:r>
               <w:rPr>
                 <w:rFonts w:ascii="Khmer Mondulkiri" w:hAnsi="Khmer Mondulkiri" w:cs="Khmer Mondulkiri"/>
@@ -8549,6 +8671,7 @@
               </w:rPr>
               <w:t xml:space="preserve"> ’</w:t>
             </w:r>
+            <w:proofErr w:type="gramEnd"/>
           </w:p>
         </w:tc>
       </w:tr>
@@ -8568,14 +8691,14 @@
           <w:lang w:val="en-US"/>
         </w:rPr>
       </w:pPr>
-      <w:bookmarkStart w:id="9" w:name="_Toc496087165"/>
+      <w:bookmarkStart w:id="8" w:name="_Toc496087165"/>
       <w:r>
         <w:rPr>
           <w:lang w:val="en-US"/>
         </w:rPr>
         <w:t>Independent Vowels</w:t>
       </w:r>
-      <w:bookmarkEnd w:id="9"/>
+      <w:bookmarkEnd w:id="8"/>
     </w:p>
     <w:tbl>
       <w:tblPr>
@@ -8962,6 +9085,7 @@
                 <w:lang w:val="en-US"/>
               </w:rPr>
             </w:pPr>
+            <w:proofErr w:type="spellStart"/>
             <w:r>
               <w:rPr>
                 <w:rFonts w:ascii="Khmer Mondulkiri" w:hAnsi="Khmer Mondulkiri" w:cs="Khmer Mondulkiri"/>
@@ -8969,6 +9093,7 @@
               </w:rPr>
               <w:t>AltGr</w:t>
             </w:r>
+            <w:proofErr w:type="spellEnd"/>
             <w:r>
               <w:rPr>
                 <w:rFonts w:ascii="Khmer Mondulkiri" w:hAnsi="Khmer Mondulkiri" w:cs="Khmer Mondulkiri"/>
@@ -9153,6 +9278,7 @@
                 <w:lang w:val="en-US"/>
               </w:rPr>
             </w:pPr>
+            <w:proofErr w:type="gramStart"/>
             <w:r>
               <w:rPr>
                 <w:rFonts w:ascii="Khmer Mondulkiri" w:hAnsi="Khmer Mondulkiri" w:cs="Khmer Mondulkiri"/>
@@ -9160,6 +9286,7 @@
               </w:rPr>
               <w:t>Shift ]</w:t>
             </w:r>
+            <w:proofErr w:type="gramEnd"/>
           </w:p>
         </w:tc>
         <w:tc>
@@ -9252,6 +9379,7 @@
                 <w:lang w:val="en-US"/>
               </w:rPr>
             </w:pPr>
+            <w:proofErr w:type="spellStart"/>
             <w:r>
               <w:rPr>
                 <w:rFonts w:ascii="Khmer Mondulkiri" w:hAnsi="Khmer Mondulkiri" w:cs="Khmer Mondulkiri"/>
@@ -9259,6 +9387,7 @@
               </w:rPr>
               <w:t>AltGr</w:t>
             </w:r>
+            <w:proofErr w:type="spellEnd"/>
             <w:r>
               <w:rPr>
                 <w:rFonts w:ascii="Khmer Mondulkiri" w:hAnsi="Khmer Mondulkiri" w:cs="Khmer Mondulkiri"/>
@@ -9343,6 +9472,7 @@
                 <w:lang w:val="en-US"/>
               </w:rPr>
             </w:pPr>
+            <w:proofErr w:type="spellStart"/>
             <w:r>
               <w:rPr>
                 <w:rFonts w:ascii="Khmer Mondulkiri" w:hAnsi="Khmer Mondulkiri" w:cs="Khmer Mondulkiri"/>
@@ -9350,6 +9480,7 @@
               </w:rPr>
               <w:t>AltGr</w:t>
             </w:r>
+            <w:proofErr w:type="spellEnd"/>
             <w:r>
               <w:rPr>
                 <w:rFonts w:ascii="Khmer Mondulkiri" w:hAnsi="Khmer Mondulkiri" w:cs="Khmer Mondulkiri"/>
@@ -9449,6 +9580,7 @@
                 <w:lang w:val="en-US"/>
               </w:rPr>
             </w:pPr>
+            <w:proofErr w:type="spellStart"/>
             <w:r>
               <w:rPr>
                 <w:rFonts w:ascii="Khmer Mondulkiri" w:hAnsi="Khmer Mondulkiri" w:cs="Khmer Mondulkiri"/>
@@ -9456,6 +9588,7 @@
               </w:rPr>
               <w:t>AltGr</w:t>
             </w:r>
+            <w:proofErr w:type="spellEnd"/>
             <w:r>
               <w:rPr>
                 <w:rFonts w:ascii="Khmer Mondulkiri" w:hAnsi="Khmer Mondulkiri" w:cs="Khmer Mondulkiri"/>
@@ -9639,6 +9772,7 @@
                 <w:lang w:val="en-US"/>
               </w:rPr>
             </w:pPr>
+            <w:proofErr w:type="spellStart"/>
             <w:r>
               <w:rPr>
                 <w:rFonts w:ascii="Khmer Mondulkiri" w:hAnsi="Khmer Mondulkiri" w:cs="Khmer Mondulkiri"/>
@@ -9646,6 +9780,7 @@
               </w:rPr>
               <w:t>AltGr</w:t>
             </w:r>
+            <w:proofErr w:type="spellEnd"/>
             <w:r>
               <w:rPr>
                 <w:rFonts w:ascii="Khmer Mondulkiri" w:hAnsi="Khmer Mondulkiri" w:cs="Khmer Mondulkiri"/>
@@ -9730,6 +9865,7 @@
                 <w:lang w:val="en-US"/>
               </w:rPr>
             </w:pPr>
+            <w:proofErr w:type="spellStart"/>
             <w:r>
               <w:rPr>
                 <w:rFonts w:ascii="Khmer Mondulkiri" w:hAnsi="Khmer Mondulkiri" w:cs="Khmer Mondulkiri"/>
@@ -9737,6 +9873,7 @@
               </w:rPr>
               <w:t>AltGr</w:t>
             </w:r>
+            <w:proofErr w:type="spellEnd"/>
             <w:r>
               <w:rPr>
                 <w:rFonts w:ascii="Khmer Mondulkiri" w:hAnsi="Khmer Mondulkiri" w:cs="Khmer Mondulkiri"/>
@@ -10019,6 +10156,8 @@
                 <w:lang w:val="en-US"/>
               </w:rPr>
             </w:pPr>
+            <w:proofErr w:type="spellStart"/>
+            <w:proofErr w:type="gramStart"/>
             <w:r>
               <w:rPr>
                 <w:rFonts w:ascii="Khmer Mondulkiri" w:hAnsi="Khmer Mondulkiri" w:cs="Khmer Mondulkiri"/>
@@ -10026,6 +10165,7 @@
               </w:rPr>
               <w:t>AltGr</w:t>
             </w:r>
+            <w:proofErr w:type="spellEnd"/>
             <w:r>
               <w:rPr>
                 <w:rFonts w:ascii="Khmer Mondulkiri" w:hAnsi="Khmer Mondulkiri" w:cs="Khmer Mondulkiri"/>
@@ -10033,6 +10173,7 @@
               </w:rPr>
               <w:t xml:space="preserve"> ]</w:t>
             </w:r>
+            <w:proofErr w:type="gramEnd"/>
           </w:p>
         </w:tc>
       </w:tr>
@@ -10052,14 +10193,14 @@
           <w:lang w:val="en-US"/>
         </w:rPr>
       </w:pPr>
-      <w:bookmarkStart w:id="10" w:name="_Toc496087166"/>
+      <w:bookmarkStart w:id="9" w:name="_Toc496087166"/>
       <w:r>
         <w:rPr>
           <w:lang w:val="en-US"/>
         </w:rPr>
         <w:t>Diacritics</w:t>
       </w:r>
-      <w:bookmarkEnd w:id="10"/>
+      <w:bookmarkEnd w:id="9"/>
     </w:p>
     <w:tbl>
       <w:tblPr>
@@ -10274,6 +10415,7 @@
                 <w:lang w:val="en-US"/>
               </w:rPr>
             </w:pPr>
+            <w:proofErr w:type="gramStart"/>
             <w:r>
               <w:rPr>
                 <w:rFonts w:ascii="Khmer Mondulkiri" w:hAnsi="Khmer Mondulkiri" w:cs="Khmer Mondulkiri"/>
@@ -10282,6 +10424,7 @@
               </w:rPr>
               <w:t>Shift ’</w:t>
             </w:r>
+            <w:proofErr w:type="gramEnd"/>
           </w:p>
         </w:tc>
         <w:tc>
@@ -10739,6 +10882,7 @@
                 <w:lang w:val="en-US"/>
               </w:rPr>
             </w:pPr>
+            <w:proofErr w:type="spellStart"/>
             <w:r>
               <w:rPr>
                 <w:rFonts w:ascii="Khmer Mondulkiri" w:hAnsi="Khmer Mondulkiri" w:cs="Khmer Mondulkiri"/>
@@ -10747,6 +10891,7 @@
               </w:rPr>
               <w:t>AltGr</w:t>
             </w:r>
+            <w:proofErr w:type="spellEnd"/>
             <w:r>
               <w:rPr>
                 <w:rFonts w:ascii="Khmer Mondulkiri" w:hAnsi="Khmer Mondulkiri" w:cs="Khmer Mondulkiri"/>
@@ -10931,6 +11076,7 @@
                 <w:lang w:val="en-US"/>
               </w:rPr>
             </w:pPr>
+            <w:proofErr w:type="spellStart"/>
             <w:r>
               <w:rPr>
                 <w:rFonts w:ascii="Khmer Mondulkiri" w:hAnsi="Khmer Mondulkiri" w:cs="Khmer Mondulkiri"/>
@@ -10939,6 +11085,7 @@
               </w:rPr>
               <w:t>AltGr</w:t>
             </w:r>
+            <w:proofErr w:type="spellEnd"/>
             <w:r>
               <w:rPr>
                 <w:rFonts w:ascii="Khmer Mondulkiri" w:hAnsi="Khmer Mondulkiri" w:cs="Khmer Mondulkiri"/>
@@ -11143,7 +11290,7 @@
           <w:lang w:val="en-US"/>
         </w:rPr>
       </w:pPr>
-      <w:bookmarkStart w:id="11" w:name="_Toc496087167"/>
+      <w:bookmarkStart w:id="10" w:name="_Toc496087167"/>
       <w:r>
         <w:rPr>
           <w:lang w:val="en-US"/>
@@ -11151,7 +11298,7 @@
         <w:lastRenderedPageBreak/>
         <w:t>Native Punctuations</w:t>
       </w:r>
-      <w:bookmarkEnd w:id="11"/>
+      <w:bookmarkEnd w:id="10"/>
     </w:p>
     <w:tbl>
       <w:tblPr>
@@ -11189,7 +11336,29 @@
                 <w:szCs w:val="22"/>
                 <w:lang w:val="en-US"/>
               </w:rPr>
-              <w:t>Native Punct.</w:t>
+              <w:t xml:space="preserve">Native </w:t>
+            </w:r>
+            <w:proofErr w:type="spellStart"/>
+            <w:r>
+              <w:rPr>
+                <w:rFonts w:ascii="Khmer Mondulkiri" w:hAnsi="Khmer Mondulkiri" w:cs="Khmer Mondulkiri"/>
+                <w:b/>
+                <w:bCs/>
+                <w:szCs w:val="22"/>
+                <w:lang w:val="en-US"/>
+              </w:rPr>
+              <w:t>Punct</w:t>
+            </w:r>
+            <w:proofErr w:type="spellEnd"/>
+            <w:r>
+              <w:rPr>
+                <w:rFonts w:ascii="Khmer Mondulkiri" w:hAnsi="Khmer Mondulkiri" w:cs="Khmer Mondulkiri"/>
+                <w:b/>
+                <w:bCs/>
+                <w:szCs w:val="22"/>
+                <w:lang w:val="en-US"/>
+              </w:rPr>
+              <w:t>.</w:t>
             </w:r>
           </w:p>
         </w:tc>
@@ -11262,7 +11431,29 @@
                 <w:szCs w:val="22"/>
                 <w:lang w:val="en-US"/>
               </w:rPr>
-              <w:t>Native Punct.</w:t>
+              <w:t xml:space="preserve">Native </w:t>
+            </w:r>
+            <w:proofErr w:type="spellStart"/>
+            <w:r>
+              <w:rPr>
+                <w:rFonts w:ascii="Khmer Mondulkiri" w:hAnsi="Khmer Mondulkiri" w:cs="Khmer Mondulkiri"/>
+                <w:b/>
+                <w:bCs/>
+                <w:szCs w:val="22"/>
+                <w:lang w:val="en-US"/>
+              </w:rPr>
+              <w:t>Punct</w:t>
+            </w:r>
+            <w:proofErr w:type="spellEnd"/>
+            <w:r>
+              <w:rPr>
+                <w:rFonts w:ascii="Khmer Mondulkiri" w:hAnsi="Khmer Mondulkiri" w:cs="Khmer Mondulkiri"/>
+                <w:b/>
+                <w:bCs/>
+                <w:szCs w:val="22"/>
+                <w:lang w:val="en-US"/>
+              </w:rPr>
+              <w:t>.</w:t>
             </w:r>
           </w:p>
         </w:tc>
@@ -11466,6 +11657,7 @@
                 <w:lang w:val="en-US"/>
               </w:rPr>
             </w:pPr>
+            <w:proofErr w:type="spellStart"/>
             <w:r>
               <w:rPr>
                 <w:rFonts w:ascii="Khmer Mondulkiri" w:hAnsi="Khmer Mondulkiri" w:cs="Khmer Mondulkiri"/>
@@ -11474,6 +11666,7 @@
               </w:rPr>
               <w:t>AltGr</w:t>
             </w:r>
+            <w:proofErr w:type="spellEnd"/>
             <w:r>
               <w:rPr>
                 <w:rFonts w:ascii="Khmer Mondulkiri" w:hAnsi="Khmer Mondulkiri" w:cs="Khmer Mondulkiri"/>
@@ -11558,6 +11751,7 @@
                 <w:lang w:val="en-US"/>
               </w:rPr>
             </w:pPr>
+            <w:proofErr w:type="gramStart"/>
             <w:r>
               <w:rPr>
                 <w:rFonts w:ascii="Khmer Mondulkiri" w:hAnsi="Khmer Mondulkiri" w:cs="Khmer Mondulkiri"/>
@@ -11566,6 +11760,7 @@
               </w:rPr>
               <w:t>Shift .</w:t>
             </w:r>
+            <w:proofErr w:type="gramEnd"/>
           </w:p>
         </w:tc>
         <w:tc>
@@ -11658,6 +11853,7 @@
                 <w:lang w:val="en-US"/>
               </w:rPr>
             </w:pPr>
+            <w:proofErr w:type="spellStart"/>
             <w:r>
               <w:rPr>
                 <w:rFonts w:ascii="Khmer Mondulkiri" w:hAnsi="Khmer Mondulkiri" w:cs="Khmer Mondulkiri"/>
@@ -11666,6 +11862,7 @@
               </w:rPr>
               <w:t>AltGr</w:t>
             </w:r>
+            <w:proofErr w:type="spellEnd"/>
             <w:r>
               <w:rPr>
                 <w:rFonts w:ascii="Khmer Mondulkiri" w:hAnsi="Khmer Mondulkiri" w:cs="Khmer Mondulkiri"/>
@@ -11750,6 +11947,8 @@
                 <w:lang w:val="en-US"/>
               </w:rPr>
             </w:pPr>
+            <w:proofErr w:type="spellStart"/>
+            <w:proofErr w:type="gramStart"/>
             <w:r>
               <w:rPr>
                 <w:rFonts w:ascii="Khmer Mondulkiri" w:hAnsi="Khmer Mondulkiri" w:cs="Khmer Mondulkiri"/>
@@ -11758,6 +11957,7 @@
               </w:rPr>
               <w:t>AltGr</w:t>
             </w:r>
+            <w:proofErr w:type="spellEnd"/>
             <w:r>
               <w:rPr>
                 <w:rFonts w:ascii="Khmer Mondulkiri" w:hAnsi="Khmer Mondulkiri" w:cs="Khmer Mondulkiri"/>
@@ -11766,6 +11966,7 @@
               </w:rPr>
               <w:t xml:space="preserve"> ;</w:t>
             </w:r>
+            <w:proofErr w:type="gramEnd"/>
           </w:p>
         </w:tc>
         <w:tc>
@@ -11858,6 +12059,7 @@
                 <w:lang w:val="en-US"/>
               </w:rPr>
             </w:pPr>
+            <w:proofErr w:type="spellStart"/>
             <w:r>
               <w:rPr>
                 <w:rFonts w:ascii="Khmer Mondulkiri" w:hAnsi="Khmer Mondulkiri" w:cs="Khmer Mondulkiri"/>
@@ -11866,6 +12068,7 @@
               </w:rPr>
               <w:t>AltGr</w:t>
             </w:r>
+            <w:proofErr w:type="spellEnd"/>
             <w:r>
               <w:rPr>
                 <w:rFonts w:ascii="Khmer Mondulkiri" w:hAnsi="Khmer Mondulkiri" w:cs="Khmer Mondulkiri"/>
@@ -12025,14 +12228,14 @@
           <w:lang w:val="en-US"/>
         </w:rPr>
       </w:pPr>
-      <w:bookmarkStart w:id="12" w:name="_Toc496087168"/>
+      <w:bookmarkStart w:id="11" w:name="_Toc496087168"/>
       <w:r>
         <w:rPr>
           <w:lang w:val="en-US"/>
         </w:rPr>
         <w:t>Latin Punctuations</w:t>
       </w:r>
-      <w:bookmarkEnd w:id="12"/>
+      <w:bookmarkEnd w:id="11"/>
     </w:p>
     <w:tbl>
       <w:tblPr>
@@ -12072,7 +12275,27 @@
                 <w:bCs/>
                 <w:szCs w:val="22"/>
               </w:rPr>
-              <w:t>Latin Punct.</w:t>
+              <w:t xml:space="preserve">Latin </w:t>
+            </w:r>
+            <w:proofErr w:type="spellStart"/>
+            <w:r>
+              <w:rPr>
+                <w:rFonts w:ascii="Khmer Mondulkiri" w:hAnsi="Khmer Mondulkiri" w:cs="Khmer Mondulkiri"/>
+                <w:b/>
+                <w:bCs/>
+                <w:szCs w:val="22"/>
+              </w:rPr>
+              <w:t>Punct</w:t>
+            </w:r>
+            <w:proofErr w:type="spellEnd"/>
+            <w:r>
+              <w:rPr>
+                <w:rFonts w:ascii="Khmer Mondulkiri" w:hAnsi="Khmer Mondulkiri" w:cs="Khmer Mondulkiri"/>
+                <w:b/>
+                <w:bCs/>
+                <w:szCs w:val="22"/>
+              </w:rPr>
+              <w:t>.</w:t>
             </w:r>
           </w:p>
         </w:tc>
@@ -12141,7 +12364,27 @@
                 <w:bCs/>
                 <w:szCs w:val="22"/>
               </w:rPr>
-              <w:t>Latin Punct.</w:t>
+              <w:t xml:space="preserve">Latin </w:t>
+            </w:r>
+            <w:proofErr w:type="spellStart"/>
+            <w:r>
+              <w:rPr>
+                <w:rFonts w:ascii="Khmer Mondulkiri" w:hAnsi="Khmer Mondulkiri" w:cs="Khmer Mondulkiri"/>
+                <w:b/>
+                <w:bCs/>
+                <w:szCs w:val="22"/>
+              </w:rPr>
+              <w:t>Punct</w:t>
+            </w:r>
+            <w:proofErr w:type="spellEnd"/>
+            <w:r>
+              <w:rPr>
+                <w:rFonts w:ascii="Khmer Mondulkiri" w:hAnsi="Khmer Mondulkiri" w:cs="Khmer Mondulkiri"/>
+                <w:b/>
+                <w:bCs/>
+                <w:szCs w:val="22"/>
+              </w:rPr>
+              <w:t>.</w:t>
             </w:r>
           </w:p>
         </w:tc>
@@ -12348,6 +12591,7 @@
                 <w:lang w:val="en-US"/>
               </w:rPr>
             </w:pPr>
+            <w:proofErr w:type="gramStart"/>
             <w:r>
               <w:rPr>
                 <w:rFonts w:ascii="Khmer Mondulkiri" w:hAnsi="Khmer Mondulkiri" w:cs="Khmer Mondulkiri"/>
@@ -12356,6 +12600,7 @@
               </w:rPr>
               <w:t>Shift ?</w:t>
             </w:r>
+            <w:proofErr w:type="gramEnd"/>
           </w:p>
         </w:tc>
         <w:tc>
@@ -12537,12 +12782,21 @@
             <w:tcW w:w="0" w:type="auto"/>
           </w:tcPr>
           <w:p>
-            <w:r>
-              <w:rPr>
-                <w:rFonts w:ascii="Khmer Mondulkiri" w:hAnsi="Khmer Mondulkiri" w:cs="Khmer Mondulkiri"/>
-                <w:szCs w:val="22"/>
-              </w:rPr>
-              <w:t>AltGr S</w:t>
+            <w:proofErr w:type="spellStart"/>
+            <w:r>
+              <w:rPr>
+                <w:rFonts w:ascii="Khmer Mondulkiri" w:hAnsi="Khmer Mondulkiri" w:cs="Khmer Mondulkiri"/>
+                <w:szCs w:val="22"/>
+              </w:rPr>
+              <w:t>AltGr</w:t>
+            </w:r>
+            <w:proofErr w:type="spellEnd"/>
+            <w:r>
+              <w:rPr>
+                <w:rFonts w:ascii="Khmer Mondulkiri" w:hAnsi="Khmer Mondulkiri" w:cs="Khmer Mondulkiri"/>
+                <w:szCs w:val="22"/>
+              </w:rPr>
+              <w:t xml:space="preserve"> S</w:t>
             </w:r>
           </w:p>
         </w:tc>
@@ -12600,6 +12854,8 @@
                 <w:szCs w:val="22"/>
               </w:rPr>
             </w:pPr>
+            <w:proofErr w:type="spellStart"/>
+            <w:proofErr w:type="gramStart"/>
             <w:r>
               <w:rPr>
                 <w:rFonts w:ascii="Khmer Mondulkiri" w:hAnsi="Khmer Mondulkiri" w:cs="Khmer Mondulkiri"/>
@@ -12607,6 +12863,7 @@
               </w:rPr>
               <w:t>AltGr</w:t>
             </w:r>
+            <w:proofErr w:type="spellEnd"/>
             <w:r>
               <w:rPr>
                 <w:rFonts w:ascii="Khmer Mondulkiri" w:hAnsi="Khmer Mondulkiri" w:cs="Khmer Mondulkiri"/>
@@ -12614,6 +12871,7 @@
               </w:rPr>
               <w:t xml:space="preserve"> .</w:t>
             </w:r>
+            <w:proofErr w:type="gramEnd"/>
           </w:p>
         </w:tc>
         <w:tc>
@@ -12673,12 +12931,21 @@
             <w:tcW w:w="0" w:type="auto"/>
           </w:tcPr>
           <w:p>
-            <w:r>
-              <w:rPr>
-                <w:rFonts w:ascii="Khmer Mondulkiri" w:hAnsi="Khmer Mondulkiri" w:cs="Khmer Mondulkiri"/>
-                <w:szCs w:val="22"/>
-              </w:rPr>
-              <w:t>AltGr G</w:t>
+            <w:proofErr w:type="spellStart"/>
+            <w:r>
+              <w:rPr>
+                <w:rFonts w:ascii="Khmer Mondulkiri" w:hAnsi="Khmer Mondulkiri" w:cs="Khmer Mondulkiri"/>
+                <w:szCs w:val="22"/>
+              </w:rPr>
+              <w:t>AltGr</w:t>
+            </w:r>
+            <w:proofErr w:type="spellEnd"/>
+            <w:r>
+              <w:rPr>
+                <w:rFonts w:ascii="Khmer Mondulkiri" w:hAnsi="Khmer Mondulkiri" w:cs="Khmer Mondulkiri"/>
+                <w:szCs w:val="22"/>
+              </w:rPr>
+              <w:t xml:space="preserve"> G</w:t>
             </w:r>
           </w:p>
         </w:tc>
@@ -12736,6 +13003,8 @@
                 <w:szCs w:val="22"/>
               </w:rPr>
             </w:pPr>
+            <w:proofErr w:type="spellStart"/>
+            <w:proofErr w:type="gramStart"/>
             <w:r>
               <w:rPr>
                 <w:rFonts w:ascii="Khmer Mondulkiri" w:hAnsi="Khmer Mondulkiri" w:cs="Khmer Mondulkiri"/>
@@ -12743,6 +13012,7 @@
               </w:rPr>
               <w:t>AltGr</w:t>
             </w:r>
+            <w:proofErr w:type="spellEnd"/>
             <w:r>
               <w:rPr>
                 <w:rFonts w:ascii="Khmer Mondulkiri" w:hAnsi="Khmer Mondulkiri" w:cs="Khmer Mondulkiri"/>
@@ -12750,6 +13020,7 @@
               </w:rPr>
               <w:t xml:space="preserve"> ,</w:t>
             </w:r>
+            <w:proofErr w:type="gramEnd"/>
           </w:p>
         </w:tc>
         <w:tc>
@@ -12780,6 +13051,7 @@
                 <w:szCs w:val="22"/>
               </w:rPr>
             </w:pPr>
+            <w:proofErr w:type="gramStart"/>
             <w:r>
               <w:rPr>
                 <w:rFonts w:ascii="Khmer Mondulkiri" w:hAnsi="Khmer Mondulkiri" w:cs="Khmer Mondulkiri"/>
@@ -12792,21 +13064,38 @@
                 <w:rFonts w:ascii="Courier New" w:hAnsi="Courier New" w:cs="Courier New"/>
                 <w:szCs w:val="22"/>
               </w:rPr>
-              <w:t>[U+2018]</w:t>
-            </w:r>
-          </w:p>
-        </w:tc>
-        <w:tc>
-          <w:tcPr>
-            <w:tcW w:w="0" w:type="auto"/>
-          </w:tcPr>
-          <w:p>
-            <w:r>
-              <w:rPr>
-                <w:rFonts w:ascii="Khmer Mondulkiri" w:hAnsi="Khmer Mondulkiri" w:cs="Khmer Mondulkiri"/>
-                <w:szCs w:val="22"/>
-              </w:rPr>
-              <w:t>AltGr H</w:t>
+              <w:t>[</w:t>
+            </w:r>
+            <w:proofErr w:type="gramEnd"/>
+            <w:r>
+              <w:rPr>
+                <w:rFonts w:ascii="Courier New" w:hAnsi="Courier New" w:cs="Courier New"/>
+                <w:szCs w:val="22"/>
+              </w:rPr>
+              <w:t>U+2018]</w:t>
+            </w:r>
+          </w:p>
+        </w:tc>
+        <w:tc>
+          <w:tcPr>
+            <w:tcW w:w="0" w:type="auto"/>
+          </w:tcPr>
+          <w:p>
+            <w:proofErr w:type="spellStart"/>
+            <w:r>
+              <w:rPr>
+                <w:rFonts w:ascii="Khmer Mondulkiri" w:hAnsi="Khmer Mondulkiri" w:cs="Khmer Mondulkiri"/>
+                <w:szCs w:val="22"/>
+              </w:rPr>
+              <w:t>AltGr</w:t>
+            </w:r>
+            <w:proofErr w:type="spellEnd"/>
+            <w:r>
+              <w:rPr>
+                <w:rFonts w:ascii="Khmer Mondulkiri" w:hAnsi="Khmer Mondulkiri" w:cs="Khmer Mondulkiri"/>
+                <w:szCs w:val="22"/>
+              </w:rPr>
+              <w:t xml:space="preserve"> H</w:t>
             </w:r>
           </w:p>
         </w:tc>
@@ -12856,12 +13145,21 @@
                 <w:szCs w:val="22"/>
               </w:rPr>
             </w:pPr>
-            <w:r>
-              <w:rPr>
-                <w:rFonts w:ascii="Khmer Mondulkiri" w:hAnsi="Khmer Mondulkiri" w:cs="Khmer Mondulkiri"/>
-                <w:szCs w:val="22"/>
-              </w:rPr>
-              <w:t>AltGr N</w:t>
+            <w:proofErr w:type="spellStart"/>
+            <w:r>
+              <w:rPr>
+                <w:rFonts w:ascii="Khmer Mondulkiri" w:hAnsi="Khmer Mondulkiri" w:cs="Khmer Mondulkiri"/>
+                <w:szCs w:val="22"/>
+              </w:rPr>
+              <w:t>AltGr</w:t>
+            </w:r>
+            <w:proofErr w:type="spellEnd"/>
+            <w:r>
+              <w:rPr>
+                <w:rFonts w:ascii="Khmer Mondulkiri" w:hAnsi="Khmer Mondulkiri" w:cs="Khmer Mondulkiri"/>
+                <w:szCs w:val="22"/>
+              </w:rPr>
+              <w:t xml:space="preserve"> N</w:t>
             </w:r>
           </w:p>
         </w:tc>
@@ -12914,12 +13212,21 @@
             <w:tcW w:w="0" w:type="auto"/>
           </w:tcPr>
           <w:p>
-            <w:r>
-              <w:rPr>
-                <w:rFonts w:ascii="Khmer Mondulkiri" w:hAnsi="Khmer Mondulkiri" w:cs="Khmer Mondulkiri"/>
-                <w:szCs w:val="22"/>
-              </w:rPr>
-              <w:t>AltGr J</w:t>
+            <w:proofErr w:type="spellStart"/>
+            <w:r>
+              <w:rPr>
+                <w:rFonts w:ascii="Khmer Mondulkiri" w:hAnsi="Khmer Mondulkiri" w:cs="Khmer Mondulkiri"/>
+                <w:szCs w:val="22"/>
+              </w:rPr>
+              <w:t>AltGr</w:t>
+            </w:r>
+            <w:proofErr w:type="spellEnd"/>
+            <w:r>
+              <w:rPr>
+                <w:rFonts w:ascii="Khmer Mondulkiri" w:hAnsi="Khmer Mondulkiri" w:cs="Khmer Mondulkiri"/>
+                <w:szCs w:val="22"/>
+              </w:rPr>
+              <w:t xml:space="preserve"> J</w:t>
             </w:r>
           </w:p>
         </w:tc>
@@ -12975,12 +13282,21 @@
                 <w:szCs w:val="22"/>
               </w:rPr>
             </w:pPr>
-            <w:r>
-              <w:rPr>
-                <w:rFonts w:ascii="Khmer Mondulkiri" w:hAnsi="Khmer Mondulkiri" w:cs="Khmer Mondulkiri"/>
-                <w:szCs w:val="22"/>
-              </w:rPr>
-              <w:t>AltGr C</w:t>
+            <w:proofErr w:type="spellStart"/>
+            <w:r>
+              <w:rPr>
+                <w:rFonts w:ascii="Khmer Mondulkiri" w:hAnsi="Khmer Mondulkiri" w:cs="Khmer Mondulkiri"/>
+                <w:szCs w:val="22"/>
+              </w:rPr>
+              <w:t>AltGr</w:t>
+            </w:r>
+            <w:proofErr w:type="spellEnd"/>
+            <w:r>
+              <w:rPr>
+                <w:rFonts w:ascii="Khmer Mondulkiri" w:hAnsi="Khmer Mondulkiri" w:cs="Khmer Mondulkiri"/>
+                <w:szCs w:val="22"/>
+              </w:rPr>
+              <w:t xml:space="preserve"> C</w:t>
             </w:r>
           </w:p>
         </w:tc>
@@ -13045,12 +13361,21 @@
                 <w:szCs w:val="22"/>
               </w:rPr>
             </w:pPr>
-            <w:r>
-              <w:rPr>
-                <w:rFonts w:ascii="Khmer Mondulkiri" w:hAnsi="Khmer Mondulkiri" w:cs="Khmer Mondulkiri"/>
-                <w:szCs w:val="22"/>
-              </w:rPr>
-              <w:t>AltGr V</w:t>
+            <w:proofErr w:type="spellStart"/>
+            <w:r>
+              <w:rPr>
+                <w:rFonts w:ascii="Khmer Mondulkiri" w:hAnsi="Khmer Mondulkiri" w:cs="Khmer Mondulkiri"/>
+                <w:szCs w:val="22"/>
+              </w:rPr>
+              <w:t>AltGr</w:t>
+            </w:r>
+            <w:proofErr w:type="spellEnd"/>
+            <w:r>
+              <w:rPr>
+                <w:rFonts w:ascii="Khmer Mondulkiri" w:hAnsi="Khmer Mondulkiri" w:cs="Khmer Mondulkiri"/>
+                <w:szCs w:val="22"/>
+              </w:rPr>
+              <w:t xml:space="preserve"> V</w:t>
             </w:r>
           </w:p>
         </w:tc>
@@ -13073,14 +13398,14 @@
           <w:lang w:val="en-US"/>
         </w:rPr>
       </w:pPr>
-      <w:bookmarkStart w:id="13" w:name="_Toc496087169"/>
+      <w:bookmarkStart w:id="12" w:name="_Toc496087169"/>
       <w:r>
         <w:rPr>
           <w:lang w:val="en-US"/>
         </w:rPr>
         <w:t>Currencies</w:t>
       </w:r>
-      <w:bookmarkEnd w:id="13"/>
+      <w:bookmarkEnd w:id="12"/>
     </w:p>
     <w:tbl>
       <w:tblPr>
@@ -13204,14 +13529,14 @@
           <w:lang w:val="en-US"/>
         </w:rPr>
       </w:pPr>
-      <w:bookmarkStart w:id="14" w:name="_Toc496087170"/>
+      <w:bookmarkStart w:id="13" w:name="_Toc496087170"/>
       <w:r>
         <w:rPr>
           <w:lang w:val="en-US"/>
         </w:rPr>
         <w:t>Khmer Numerals</w:t>
       </w:r>
-      <w:bookmarkEnd w:id="14"/>
+      <w:bookmarkEnd w:id="13"/>
     </w:p>
     <w:tbl>
       <w:tblPr>
@@ -14175,14 +14500,14 @@
         </w:rPr>
         <w:tab/>
       </w:r>
-      <w:bookmarkStart w:id="15" w:name="_Toc496087171"/>
+      <w:bookmarkStart w:id="14" w:name="_Toc496087171"/>
       <w:r>
         <w:rPr>
           <w:lang w:val="en-US"/>
         </w:rPr>
         <w:t>Divination Lore</w:t>
       </w:r>
-      <w:bookmarkEnd w:id="15"/>
+      <w:bookmarkEnd w:id="14"/>
     </w:p>
     <w:tbl>
       <w:tblPr>
@@ -14397,6 +14722,7 @@
                 <w:lang w:val="en-US"/>
               </w:rPr>
             </w:pPr>
+            <w:proofErr w:type="spellStart"/>
             <w:r>
               <w:rPr>
                 <w:rFonts w:ascii="Khmer Mondulkiri" w:hAnsi="Khmer Mondulkiri" w:cs="Khmer Mondulkiri"/>
@@ -14405,6 +14731,7 @@
               </w:rPr>
               <w:t>AltGr</w:t>
             </w:r>
+            <w:proofErr w:type="spellEnd"/>
             <w:r>
               <w:rPr>
                 <w:rFonts w:ascii="Khmer Mondulkiri" w:hAnsi="Khmer Mondulkiri" w:cs="Khmer Mondulkiri"/>
@@ -14505,6 +14832,7 @@
                 <w:lang w:val="en-US"/>
               </w:rPr>
             </w:pPr>
+            <w:proofErr w:type="spellStart"/>
             <w:r>
               <w:rPr>
                 <w:rFonts w:ascii="Khmer Mondulkiri" w:hAnsi="Khmer Mondulkiri" w:cs="Khmer Mondulkiri"/>
@@ -14513,6 +14841,7 @@
               </w:rPr>
               <w:t>AltGr</w:t>
             </w:r>
+            <w:proofErr w:type="spellEnd"/>
             <w:r>
               <w:rPr>
                 <w:rFonts w:ascii="Khmer Mondulkiri" w:hAnsi="Khmer Mondulkiri" w:cs="Khmer Mondulkiri"/>
@@ -14599,6 +14928,7 @@
                 <w:lang w:val="en-US"/>
               </w:rPr>
             </w:pPr>
+            <w:proofErr w:type="spellStart"/>
             <w:r>
               <w:rPr>
                 <w:rFonts w:ascii="Khmer Mondulkiri" w:hAnsi="Khmer Mondulkiri" w:cs="Khmer Mondulkiri"/>
@@ -14607,6 +14937,7 @@
               </w:rPr>
               <w:t>AltGr</w:t>
             </w:r>
+            <w:proofErr w:type="spellEnd"/>
             <w:r>
               <w:rPr>
                 <w:rFonts w:ascii="Khmer Mondulkiri" w:hAnsi="Khmer Mondulkiri" w:cs="Khmer Mondulkiri"/>
@@ -14707,6 +15038,7 @@
                 <w:lang w:val="en-US"/>
               </w:rPr>
             </w:pPr>
+            <w:proofErr w:type="spellStart"/>
             <w:r>
               <w:rPr>
                 <w:rFonts w:ascii="Khmer Mondulkiri" w:hAnsi="Khmer Mondulkiri" w:cs="Khmer Mondulkiri"/>
@@ -14715,6 +15047,7 @@
               </w:rPr>
               <w:t>AltGr</w:t>
             </w:r>
+            <w:proofErr w:type="spellEnd"/>
             <w:r>
               <w:rPr>
                 <w:rFonts w:ascii="Khmer Mondulkiri" w:hAnsi="Khmer Mondulkiri" w:cs="Khmer Mondulkiri"/>
@@ -14801,6 +15134,7 @@
                 <w:lang w:val="en-US"/>
               </w:rPr>
             </w:pPr>
+            <w:proofErr w:type="spellStart"/>
             <w:r>
               <w:rPr>
                 <w:rFonts w:ascii="Khmer Mondulkiri" w:hAnsi="Khmer Mondulkiri" w:cs="Khmer Mondulkiri"/>
@@ -14809,6 +15143,7 @@
               </w:rPr>
               <w:t>AltGr</w:t>
             </w:r>
+            <w:proofErr w:type="spellEnd"/>
             <w:r>
               <w:rPr>
                 <w:rFonts w:ascii="Khmer Mondulkiri" w:hAnsi="Khmer Mondulkiri" w:cs="Khmer Mondulkiri"/>
@@ -14909,6 +15244,7 @@
                 <w:lang w:val="en-US"/>
               </w:rPr>
             </w:pPr>
+            <w:proofErr w:type="spellStart"/>
             <w:r>
               <w:rPr>
                 <w:rFonts w:ascii="Khmer Mondulkiri" w:hAnsi="Khmer Mondulkiri" w:cs="Khmer Mondulkiri"/>
@@ -14917,6 +15253,7 @@
               </w:rPr>
               <w:t>AltGr</w:t>
             </w:r>
+            <w:proofErr w:type="spellEnd"/>
             <w:r>
               <w:rPr>
                 <w:rFonts w:ascii="Khmer Mondulkiri" w:hAnsi="Khmer Mondulkiri" w:cs="Khmer Mondulkiri"/>
@@ -15003,6 +15340,7 @@
                 <w:lang w:val="en-US"/>
               </w:rPr>
             </w:pPr>
+            <w:proofErr w:type="spellStart"/>
             <w:r>
               <w:rPr>
                 <w:rFonts w:ascii="Khmer Mondulkiri" w:hAnsi="Khmer Mondulkiri" w:cs="Khmer Mondulkiri"/>
@@ -15011,6 +15349,7 @@
               </w:rPr>
               <w:t>AltGr</w:t>
             </w:r>
+            <w:proofErr w:type="spellEnd"/>
             <w:r>
               <w:rPr>
                 <w:rFonts w:ascii="Khmer Mondulkiri" w:hAnsi="Khmer Mondulkiri" w:cs="Khmer Mondulkiri"/>
@@ -15111,6 +15450,7 @@
                 <w:lang w:val="en-US"/>
               </w:rPr>
             </w:pPr>
+            <w:proofErr w:type="spellStart"/>
             <w:r>
               <w:rPr>
                 <w:rFonts w:ascii="Khmer Mondulkiri" w:hAnsi="Khmer Mondulkiri" w:cs="Khmer Mondulkiri"/>
@@ -15119,6 +15459,7 @@
               </w:rPr>
               <w:t>AltGr</w:t>
             </w:r>
+            <w:proofErr w:type="spellEnd"/>
             <w:r>
               <w:rPr>
                 <w:rFonts w:ascii="Khmer Mondulkiri" w:hAnsi="Khmer Mondulkiri" w:cs="Khmer Mondulkiri"/>
@@ -15205,6 +15546,7 @@
                 <w:lang w:val="en-US"/>
               </w:rPr>
             </w:pPr>
+            <w:proofErr w:type="spellStart"/>
             <w:r>
               <w:rPr>
                 <w:rFonts w:ascii="Khmer Mondulkiri" w:hAnsi="Khmer Mondulkiri" w:cs="Khmer Mondulkiri"/>
@@ -15213,6 +15555,7 @@
               </w:rPr>
               <w:t>AltGr</w:t>
             </w:r>
+            <w:proofErr w:type="spellEnd"/>
             <w:r>
               <w:rPr>
                 <w:rFonts w:ascii="Khmer Mondulkiri" w:hAnsi="Khmer Mondulkiri" w:cs="Khmer Mondulkiri"/>
@@ -15313,6 +15656,7 @@
                 <w:lang w:val="en-US"/>
               </w:rPr>
             </w:pPr>
+            <w:proofErr w:type="spellStart"/>
             <w:r>
               <w:rPr>
                 <w:rFonts w:ascii="Khmer Mondulkiri" w:hAnsi="Khmer Mondulkiri" w:cs="Khmer Mondulkiri"/>
@@ -15321,6 +15665,7 @@
               </w:rPr>
               <w:t>AltGr</w:t>
             </w:r>
+            <w:proofErr w:type="spellEnd"/>
             <w:r>
               <w:rPr>
                 <w:rFonts w:ascii="Khmer Mondulkiri" w:hAnsi="Khmer Mondulkiri" w:cs="Khmer Mondulkiri"/>
@@ -15354,14 +15699,14 @@
         </w:rPr>
         <w:tab/>
       </w:r>
-      <w:bookmarkStart w:id="16" w:name="_Toc496087172"/>
+      <w:bookmarkStart w:id="15" w:name="_Toc496087172"/>
       <w:r>
         <w:rPr>
           <w:lang w:val="en-US"/>
         </w:rPr>
         <w:t>Khmer Lunar Dates</w:t>
       </w:r>
-      <w:bookmarkEnd w:id="16"/>
+      <w:bookmarkEnd w:id="15"/>
     </w:p>
     <w:tbl>
       <w:tblPr>
@@ -15579,6 +15924,7 @@
                 <w:lang w:val="en-US"/>
               </w:rPr>
             </w:pPr>
+            <w:proofErr w:type="spellStart"/>
             <w:r>
               <w:rPr>
                 <w:rFonts w:ascii="Khmer Mondulkiri" w:hAnsi="Khmer Mondulkiri" w:cs="Khmer Mondulkiri"/>
@@ -15587,6 +15933,7 @@
               </w:rPr>
               <w:t>AltGr</w:t>
             </w:r>
+            <w:proofErr w:type="spellEnd"/>
             <w:r>
               <w:rPr>
                 <w:rFonts w:ascii="Khmer Mondulkiri" w:hAnsi="Khmer Mondulkiri" w:cs="Khmer Mondulkiri"/>
@@ -15687,6 +16034,7 @@
                 <w:lang w:val="en-US"/>
               </w:rPr>
             </w:pPr>
+            <w:proofErr w:type="spellStart"/>
             <w:r>
               <w:rPr>
                 <w:rFonts w:ascii="Khmer Mondulkiri" w:hAnsi="Khmer Mondulkiri" w:cs="Khmer Mondulkiri"/>
@@ -15695,6 +16043,7 @@
               </w:rPr>
               <w:t>AltGr</w:t>
             </w:r>
+            <w:proofErr w:type="spellEnd"/>
             <w:r>
               <w:rPr>
                 <w:rFonts w:ascii="Khmer Mondulkiri" w:hAnsi="Khmer Mondulkiri" w:cs="Khmer Mondulkiri"/>
@@ -15791,6 +16140,7 @@
                 <w:lang w:val="en-US"/>
               </w:rPr>
             </w:pPr>
+            <w:proofErr w:type="spellStart"/>
             <w:r>
               <w:rPr>
                 <w:rFonts w:ascii="Khmer Mondulkiri" w:hAnsi="Khmer Mondulkiri" w:cs="Khmer Mondulkiri"/>
@@ -15799,6 +16149,7 @@
               </w:rPr>
               <w:t>AltGr</w:t>
             </w:r>
+            <w:proofErr w:type="spellEnd"/>
             <w:r>
               <w:rPr>
                 <w:rFonts w:ascii="Khmer Mondulkiri" w:hAnsi="Khmer Mondulkiri" w:cs="Khmer Mondulkiri"/>
@@ -15899,6 +16250,7 @@
                 <w:lang w:val="en-US"/>
               </w:rPr>
             </w:pPr>
+            <w:proofErr w:type="spellStart"/>
             <w:r>
               <w:rPr>
                 <w:rFonts w:ascii="Khmer Mondulkiri" w:hAnsi="Khmer Mondulkiri" w:cs="Khmer Mondulkiri"/>
@@ -15907,6 +16259,7 @@
               </w:rPr>
               <w:t>AltGr</w:t>
             </w:r>
+            <w:proofErr w:type="spellEnd"/>
             <w:r>
               <w:rPr>
                 <w:rFonts w:ascii="Khmer Mondulkiri" w:hAnsi="Khmer Mondulkiri" w:cs="Khmer Mondulkiri"/>
@@ -16003,6 +16356,7 @@
                 <w:lang w:val="en-US"/>
               </w:rPr>
             </w:pPr>
+            <w:proofErr w:type="spellStart"/>
             <w:r>
               <w:rPr>
                 <w:rFonts w:ascii="Khmer Mondulkiri" w:hAnsi="Khmer Mondulkiri" w:cs="Khmer Mondulkiri"/>
@@ -16011,6 +16365,7 @@
               </w:rPr>
               <w:t>AltGr</w:t>
             </w:r>
+            <w:proofErr w:type="spellEnd"/>
             <w:r>
               <w:rPr>
                 <w:rFonts w:ascii="Khmer Mondulkiri" w:hAnsi="Khmer Mondulkiri" w:cs="Khmer Mondulkiri"/>
@@ -16111,6 +16466,7 @@
                 <w:lang w:val="en-US"/>
               </w:rPr>
             </w:pPr>
+            <w:proofErr w:type="spellStart"/>
             <w:r>
               <w:rPr>
                 <w:rFonts w:ascii="Khmer Mondulkiri" w:hAnsi="Khmer Mondulkiri" w:cs="Khmer Mondulkiri"/>
@@ -16119,6 +16475,7 @@
               </w:rPr>
               <w:t>AltGr</w:t>
             </w:r>
+            <w:proofErr w:type="spellEnd"/>
             <w:r>
               <w:rPr>
                 <w:rFonts w:ascii="Khmer Mondulkiri" w:hAnsi="Khmer Mondulkiri" w:cs="Khmer Mondulkiri"/>
@@ -16215,6 +16572,7 @@
                 <w:lang w:val="en-US"/>
               </w:rPr>
             </w:pPr>
+            <w:proofErr w:type="spellStart"/>
             <w:r>
               <w:rPr>
                 <w:rFonts w:ascii="Khmer Mondulkiri" w:hAnsi="Khmer Mondulkiri" w:cs="Khmer Mondulkiri"/>
@@ -16223,6 +16581,7 @@
               </w:rPr>
               <w:t>AltGr</w:t>
             </w:r>
+            <w:proofErr w:type="spellEnd"/>
             <w:r>
               <w:rPr>
                 <w:rFonts w:ascii="Khmer Mondulkiri" w:hAnsi="Khmer Mondulkiri" w:cs="Khmer Mondulkiri"/>
@@ -16333,6 +16692,7 @@
                 <w:lang w:val="en-US"/>
               </w:rPr>
             </w:pPr>
+            <w:proofErr w:type="spellStart"/>
             <w:r>
               <w:rPr>
                 <w:rFonts w:ascii="Khmer Mondulkiri" w:hAnsi="Khmer Mondulkiri" w:cs="Khmer Mondulkiri"/>
@@ -16341,6 +16701,7 @@
               </w:rPr>
               <w:t>AltGr</w:t>
             </w:r>
+            <w:proofErr w:type="spellEnd"/>
             <w:r>
               <w:rPr>
                 <w:rFonts w:ascii="Khmer Mondulkiri" w:hAnsi="Khmer Mondulkiri" w:cs="Khmer Mondulkiri"/>
@@ -16437,6 +16798,7 @@
                 <w:lang w:val="en-US"/>
               </w:rPr>
             </w:pPr>
+            <w:proofErr w:type="spellStart"/>
             <w:r>
               <w:rPr>
                 <w:rFonts w:ascii="Khmer Mondulkiri" w:hAnsi="Khmer Mondulkiri" w:cs="Khmer Mondulkiri"/>
@@ -16445,6 +16807,7 @@
               </w:rPr>
               <w:t>AltGr</w:t>
             </w:r>
+            <w:proofErr w:type="spellEnd"/>
             <w:r>
               <w:rPr>
                 <w:rFonts w:ascii="Khmer Mondulkiri" w:hAnsi="Khmer Mondulkiri" w:cs="Khmer Mondulkiri"/>
@@ -16545,6 +16908,7 @@
                 <w:lang w:val="en-US"/>
               </w:rPr>
             </w:pPr>
+            <w:proofErr w:type="spellStart"/>
             <w:r>
               <w:rPr>
                 <w:rFonts w:ascii="Khmer Mondulkiri" w:hAnsi="Khmer Mondulkiri" w:cs="Khmer Mondulkiri"/>
@@ -16553,6 +16917,7 @@
               </w:rPr>
               <w:t>AltGr</w:t>
             </w:r>
+            <w:proofErr w:type="spellEnd"/>
             <w:r>
               <w:rPr>
                 <w:rFonts w:ascii="Khmer Mondulkiri" w:hAnsi="Khmer Mondulkiri" w:cs="Khmer Mondulkiri"/>
@@ -16641,6 +17006,7 @@
                 <w:lang w:val="en-US"/>
               </w:rPr>
             </w:pPr>
+            <w:proofErr w:type="spellStart"/>
             <w:r>
               <w:rPr>
                 <w:rFonts w:ascii="Khmer Mondulkiri" w:hAnsi="Khmer Mondulkiri" w:cs="Khmer Mondulkiri"/>
@@ -16649,6 +17015,7 @@
               </w:rPr>
               <w:t>AltGr</w:t>
             </w:r>
+            <w:proofErr w:type="spellEnd"/>
             <w:r>
               <w:rPr>
                 <w:rFonts w:ascii="Khmer Mondulkiri" w:hAnsi="Khmer Mondulkiri" w:cs="Khmer Mondulkiri"/>
@@ -16749,6 +17116,7 @@
                 <w:lang w:val="en-US"/>
               </w:rPr>
             </w:pPr>
+            <w:proofErr w:type="spellStart"/>
             <w:r>
               <w:rPr>
                 <w:rFonts w:ascii="Khmer Mondulkiri" w:hAnsi="Khmer Mondulkiri" w:cs="Khmer Mondulkiri"/>
@@ -16757,14 +17125,25 @@
               </w:rPr>
               <w:t>AltGr</w:t>
             </w:r>
-            <w:r>
-              <w:rPr>
-                <w:rFonts w:ascii="Khmer Mondulkiri" w:hAnsi="Khmer Mondulkiri" w:cs="Khmer Mondulkiri"/>
-                <w:szCs w:val="22"/>
-                <w:lang w:val="en-US"/>
-              </w:rPr>
-              <w:t xml:space="preserve"> Shift ;</w:t>
-            </w:r>
+            <w:proofErr w:type="spellEnd"/>
+            <w:r>
+              <w:rPr>
+                <w:rFonts w:ascii="Khmer Mondulkiri" w:hAnsi="Khmer Mondulkiri" w:cs="Khmer Mondulkiri"/>
+                <w:szCs w:val="22"/>
+                <w:lang w:val="en-US"/>
+              </w:rPr>
+              <w:t xml:space="preserve"> </w:t>
+            </w:r>
+            <w:proofErr w:type="gramStart"/>
+            <w:r>
+              <w:rPr>
+                <w:rFonts w:ascii="Khmer Mondulkiri" w:hAnsi="Khmer Mondulkiri" w:cs="Khmer Mondulkiri"/>
+                <w:szCs w:val="22"/>
+                <w:lang w:val="en-US"/>
+              </w:rPr>
+              <w:t>Shift ;</w:t>
+            </w:r>
+            <w:proofErr w:type="gramEnd"/>
           </w:p>
         </w:tc>
       </w:tr>
@@ -16845,6 +17224,7 @@
                 <w:lang w:val="en-US"/>
               </w:rPr>
             </w:pPr>
+            <w:proofErr w:type="spellStart"/>
             <w:r>
               <w:rPr>
                 <w:rFonts w:ascii="Khmer Mondulkiri" w:hAnsi="Khmer Mondulkiri" w:cs="Khmer Mondulkiri"/>
@@ -16853,6 +17233,7 @@
               </w:rPr>
               <w:t>AltGr</w:t>
             </w:r>
+            <w:proofErr w:type="spellEnd"/>
             <w:r>
               <w:rPr>
                 <w:rFonts w:ascii="Khmer Mondulkiri" w:hAnsi="Khmer Mondulkiri" w:cs="Khmer Mondulkiri"/>
@@ -16962,6 +17343,7 @@
                 <w:lang w:val="en-US"/>
               </w:rPr>
             </w:pPr>
+            <w:proofErr w:type="spellStart"/>
             <w:r>
               <w:rPr>
                 <w:rFonts w:ascii="Khmer Mondulkiri" w:hAnsi="Khmer Mondulkiri" w:cs="Khmer Mondulkiri"/>
@@ -16970,13 +17352,23 @@
               </w:rPr>
               <w:t>AltGr</w:t>
             </w:r>
-            <w:r>
-              <w:rPr>
-                <w:rFonts w:ascii="Khmer Mondulkiri" w:hAnsi="Khmer Mondulkiri" w:cs="Khmer Mondulkiri"/>
-                <w:szCs w:val="22"/>
-                <w:lang w:val="en-US"/>
-              </w:rPr>
-              <w:t xml:space="preserve"> Shift</w:t>
+            <w:proofErr w:type="spellEnd"/>
+            <w:r>
+              <w:rPr>
+                <w:rFonts w:ascii="Khmer Mondulkiri" w:hAnsi="Khmer Mondulkiri" w:cs="Khmer Mondulkiri"/>
+                <w:szCs w:val="22"/>
+                <w:lang w:val="en-US"/>
+              </w:rPr>
+              <w:t xml:space="preserve"> </w:t>
+            </w:r>
+            <w:proofErr w:type="gramStart"/>
+            <w:r>
+              <w:rPr>
+                <w:rFonts w:ascii="Khmer Mondulkiri" w:hAnsi="Khmer Mondulkiri" w:cs="Khmer Mondulkiri"/>
+                <w:szCs w:val="22"/>
+                <w:lang w:val="en-US"/>
+              </w:rPr>
+              <w:t>Shift</w:t>
             </w:r>
             <w:r>
               <w:rPr>
@@ -16986,6 +17378,7 @@
               </w:rPr>
               <w:t xml:space="preserve"> ’</w:t>
             </w:r>
+            <w:proofErr w:type="gramEnd"/>
           </w:p>
         </w:tc>
       </w:tr>
@@ -17066,6 +17459,7 @@
                 <w:lang w:val="en-US"/>
               </w:rPr>
             </w:pPr>
+            <w:proofErr w:type="spellStart"/>
             <w:r>
               <w:rPr>
                 <w:rFonts w:ascii="Khmer Mondulkiri" w:hAnsi="Khmer Mondulkiri" w:cs="Khmer Mondulkiri"/>
@@ -17074,6 +17468,7 @@
               </w:rPr>
               <w:t>AltGr</w:t>
             </w:r>
+            <w:proofErr w:type="spellEnd"/>
             <w:r>
               <w:rPr>
                 <w:rFonts w:ascii="Khmer Mondulkiri" w:hAnsi="Khmer Mondulkiri" w:cs="Khmer Mondulkiri"/>
@@ -17183,6 +17578,7 @@
                 <w:lang w:val="en-US"/>
               </w:rPr>
             </w:pPr>
+            <w:proofErr w:type="spellStart"/>
             <w:r>
               <w:rPr>
                 <w:rFonts w:ascii="Khmer Mondulkiri" w:hAnsi="Khmer Mondulkiri" w:cs="Khmer Mondulkiri"/>
@@ -17191,6 +17587,7 @@
               </w:rPr>
               <w:t>AltGr</w:t>
             </w:r>
+            <w:proofErr w:type="spellEnd"/>
             <w:r>
               <w:rPr>
                 <w:rFonts w:ascii="Khmer Mondulkiri" w:hAnsi="Khmer Mondulkiri" w:cs="Khmer Mondulkiri"/>
@@ -17287,6 +17684,7 @@
                 <w:lang w:val="en-US"/>
               </w:rPr>
             </w:pPr>
+            <w:proofErr w:type="spellStart"/>
             <w:r>
               <w:rPr>
                 <w:rFonts w:ascii="Khmer Mondulkiri" w:hAnsi="Khmer Mondulkiri" w:cs="Khmer Mondulkiri"/>
@@ -17295,6 +17693,7 @@
               </w:rPr>
               <w:t>AltGr</w:t>
             </w:r>
+            <w:proofErr w:type="spellEnd"/>
             <w:r>
               <w:rPr>
                 <w:rFonts w:ascii="Khmer Mondulkiri" w:hAnsi="Khmer Mondulkiri" w:cs="Khmer Mondulkiri"/>
@@ -17404,6 +17803,7 @@
                 <w:lang w:val="en-US"/>
               </w:rPr>
             </w:pPr>
+            <w:proofErr w:type="spellStart"/>
             <w:r>
               <w:rPr>
                 <w:rFonts w:ascii="Khmer Mondulkiri" w:hAnsi="Khmer Mondulkiri" w:cs="Khmer Mondulkiri"/>
@@ -17412,6 +17812,7 @@
               </w:rPr>
               <w:t>AltGr</w:t>
             </w:r>
+            <w:proofErr w:type="spellEnd"/>
             <w:r>
               <w:rPr>
                 <w:rFonts w:ascii="Khmer Mondulkiri" w:hAnsi="Khmer Mondulkiri" w:cs="Khmer Mondulkiri"/>
@@ -17508,6 +17909,7 @@
                 <w:lang w:val="en-US"/>
               </w:rPr>
             </w:pPr>
+            <w:proofErr w:type="spellStart"/>
             <w:r>
               <w:rPr>
                 <w:rFonts w:ascii="Khmer Mondulkiri" w:hAnsi="Khmer Mondulkiri" w:cs="Khmer Mondulkiri"/>
@@ -17516,6 +17918,7 @@
               </w:rPr>
               <w:t>AltGr</w:t>
             </w:r>
+            <w:proofErr w:type="spellEnd"/>
             <w:r>
               <w:rPr>
                 <w:rFonts w:ascii="Khmer Mondulkiri" w:hAnsi="Khmer Mondulkiri" w:cs="Khmer Mondulkiri"/>
@@ -17625,6 +18028,7 @@
                 <w:lang w:val="en-US"/>
               </w:rPr>
             </w:pPr>
+            <w:proofErr w:type="spellStart"/>
             <w:r>
               <w:rPr>
                 <w:rFonts w:ascii="Khmer Mondulkiri" w:hAnsi="Khmer Mondulkiri" w:cs="Khmer Mondulkiri"/>
@@ -17633,6 +18037,7 @@
               </w:rPr>
               <w:t>AltGr</w:t>
             </w:r>
+            <w:proofErr w:type="spellEnd"/>
             <w:r>
               <w:rPr>
                 <w:rFonts w:ascii="Khmer Mondulkiri" w:hAnsi="Khmer Mondulkiri" w:cs="Khmer Mondulkiri"/>
@@ -17729,6 +18134,7 @@
                 <w:lang w:val="en-US"/>
               </w:rPr>
             </w:pPr>
+            <w:proofErr w:type="spellStart"/>
             <w:r>
               <w:rPr>
                 <w:rFonts w:ascii="Khmer Mondulkiri" w:hAnsi="Khmer Mondulkiri" w:cs="Khmer Mondulkiri"/>
@@ -17737,6 +18143,7 @@
               </w:rPr>
               <w:t>AltGr</w:t>
             </w:r>
+            <w:proofErr w:type="spellEnd"/>
             <w:r>
               <w:rPr>
                 <w:rFonts w:ascii="Khmer Mondulkiri" w:hAnsi="Khmer Mondulkiri" w:cs="Khmer Mondulkiri"/>
@@ -17846,6 +18253,7 @@
                 <w:lang w:val="en-US"/>
               </w:rPr>
             </w:pPr>
+            <w:proofErr w:type="spellStart"/>
             <w:r>
               <w:rPr>
                 <w:rFonts w:ascii="Khmer Mondulkiri" w:hAnsi="Khmer Mondulkiri" w:cs="Khmer Mondulkiri"/>
@@ -17854,6 +18262,7 @@
               </w:rPr>
               <w:t>AltGr</w:t>
             </w:r>
+            <w:proofErr w:type="spellEnd"/>
             <w:r>
               <w:rPr>
                 <w:rFonts w:ascii="Khmer Mondulkiri" w:hAnsi="Khmer Mondulkiri" w:cs="Khmer Mondulkiri"/>
@@ -17950,6 +18359,7 @@
                 <w:lang w:val="en-US"/>
               </w:rPr>
             </w:pPr>
+            <w:proofErr w:type="spellStart"/>
             <w:r>
               <w:rPr>
                 <w:rFonts w:ascii="Khmer Mondulkiri" w:hAnsi="Khmer Mondulkiri" w:cs="Khmer Mondulkiri"/>
@@ -17958,13 +18368,23 @@
               </w:rPr>
               <w:t>AltGr</w:t>
             </w:r>
-            <w:r>
-              <w:rPr>
-                <w:rFonts w:ascii="Khmer Mondulkiri" w:hAnsi="Khmer Mondulkiri" w:cs="Khmer Mondulkiri"/>
-                <w:szCs w:val="22"/>
-                <w:lang w:val="en-US"/>
-              </w:rPr>
-              <w:t xml:space="preserve"> Shift</w:t>
+            <w:proofErr w:type="spellEnd"/>
+            <w:r>
+              <w:rPr>
+                <w:rFonts w:ascii="Khmer Mondulkiri" w:hAnsi="Khmer Mondulkiri" w:cs="Khmer Mondulkiri"/>
+                <w:szCs w:val="22"/>
+                <w:lang w:val="en-US"/>
+              </w:rPr>
+              <w:t xml:space="preserve"> </w:t>
+            </w:r>
+            <w:proofErr w:type="gramStart"/>
+            <w:r>
+              <w:rPr>
+                <w:rFonts w:ascii="Khmer Mondulkiri" w:hAnsi="Khmer Mondulkiri" w:cs="Khmer Mondulkiri"/>
+                <w:szCs w:val="22"/>
+                <w:lang w:val="en-US"/>
+              </w:rPr>
+              <w:t>Shift</w:t>
             </w:r>
             <w:r>
               <w:rPr>
@@ -17974,6 +18394,7 @@
               </w:rPr>
               <w:t xml:space="preserve"> ]</w:t>
             </w:r>
+            <w:proofErr w:type="gramEnd"/>
           </w:p>
         </w:tc>
         <w:tc>
@@ -18067,6 +18488,7 @@
                 <w:lang w:val="en-US"/>
               </w:rPr>
             </w:pPr>
+            <w:proofErr w:type="spellStart"/>
             <w:r>
               <w:rPr>
                 <w:rFonts w:ascii="Khmer Mondulkiri" w:hAnsi="Khmer Mondulkiri" w:cs="Khmer Mondulkiri"/>
@@ -18075,6 +18497,7 @@
               </w:rPr>
               <w:t>AltGr</w:t>
             </w:r>
+            <w:proofErr w:type="spellEnd"/>
             <w:r>
               <w:rPr>
                 <w:rFonts w:ascii="Khmer Mondulkiri" w:hAnsi="Khmer Mondulkiri" w:cs="Khmer Mondulkiri"/>
@@ -18171,6 +18594,7 @@
                 <w:lang w:val="en-US"/>
               </w:rPr>
             </w:pPr>
+            <w:proofErr w:type="spellStart"/>
             <w:r>
               <w:rPr>
                 <w:rFonts w:ascii="Khmer Mondulkiri" w:hAnsi="Khmer Mondulkiri" w:cs="Khmer Mondulkiri"/>
@@ -18179,6 +18603,7 @@
               </w:rPr>
               <w:t>AltGr</w:t>
             </w:r>
+            <w:proofErr w:type="spellEnd"/>
             <w:r>
               <w:rPr>
                 <w:rFonts w:ascii="Khmer Mondulkiri" w:hAnsi="Khmer Mondulkiri" w:cs="Khmer Mondulkiri"/>
@@ -18288,6 +18713,7 @@
                 <w:lang w:val="en-US"/>
               </w:rPr>
             </w:pPr>
+            <w:proofErr w:type="spellStart"/>
             <w:r>
               <w:rPr>
                 <w:rFonts w:ascii="Khmer Mondulkiri" w:hAnsi="Khmer Mondulkiri" w:cs="Khmer Mondulkiri"/>
@@ -18296,6 +18722,7 @@
               </w:rPr>
               <w:t>AltGr</w:t>
             </w:r>
+            <w:proofErr w:type="spellEnd"/>
             <w:r>
               <w:rPr>
                 <w:rFonts w:ascii="Khmer Mondulkiri" w:hAnsi="Khmer Mondulkiri" w:cs="Khmer Mondulkiri"/>
@@ -18392,6 +18819,7 @@
                 <w:lang w:val="en-US"/>
               </w:rPr>
             </w:pPr>
+            <w:proofErr w:type="spellStart"/>
             <w:r>
               <w:rPr>
                 <w:rFonts w:ascii="Khmer Mondulkiri" w:hAnsi="Khmer Mondulkiri" w:cs="Khmer Mondulkiri"/>
@@ -18400,6 +18828,7 @@
               </w:rPr>
               <w:t>AltGr</w:t>
             </w:r>
+            <w:proofErr w:type="spellEnd"/>
             <w:r>
               <w:rPr>
                 <w:rFonts w:ascii="Khmer Mondulkiri" w:hAnsi="Khmer Mondulkiri" w:cs="Khmer Mondulkiri"/>
@@ -18509,6 +18938,7 @@
                 <w:lang w:val="en-US"/>
               </w:rPr>
             </w:pPr>
+            <w:proofErr w:type="spellStart"/>
             <w:r>
               <w:rPr>
                 <w:rFonts w:ascii="Khmer Mondulkiri" w:hAnsi="Khmer Mondulkiri" w:cs="Khmer Mondulkiri"/>
@@ -18517,6 +18947,7 @@
               </w:rPr>
               <w:t>AltGr</w:t>
             </w:r>
+            <w:proofErr w:type="spellEnd"/>
             <w:r>
               <w:rPr>
                 <w:rFonts w:ascii="Khmer Mondulkiri" w:hAnsi="Khmer Mondulkiri" w:cs="Khmer Mondulkiri"/>
@@ -18613,6 +19044,7 @@
                 <w:lang w:val="en-US"/>
               </w:rPr>
             </w:pPr>
+            <w:proofErr w:type="spellStart"/>
             <w:r>
               <w:rPr>
                 <w:rFonts w:ascii="Khmer Mondulkiri" w:hAnsi="Khmer Mondulkiri" w:cs="Khmer Mondulkiri"/>
@@ -18621,6 +19053,7 @@
               </w:rPr>
               <w:t>AltGr</w:t>
             </w:r>
+            <w:proofErr w:type="spellEnd"/>
             <w:r>
               <w:rPr>
                 <w:rFonts w:ascii="Khmer Mondulkiri" w:hAnsi="Khmer Mondulkiri" w:cs="Khmer Mondulkiri"/>
@@ -18730,6 +19163,7 @@
                 <w:lang w:val="en-US"/>
               </w:rPr>
             </w:pPr>
+            <w:proofErr w:type="spellStart"/>
             <w:r>
               <w:rPr>
                 <w:rFonts w:ascii="Khmer Mondulkiri" w:hAnsi="Khmer Mondulkiri" w:cs="Khmer Mondulkiri"/>
@@ -18738,13 +19172,23 @@
               </w:rPr>
               <w:t>AltGr</w:t>
             </w:r>
-            <w:r>
-              <w:rPr>
-                <w:rFonts w:ascii="Khmer Mondulkiri" w:hAnsi="Khmer Mondulkiri" w:cs="Khmer Mondulkiri"/>
-                <w:szCs w:val="22"/>
-                <w:lang w:val="en-US"/>
-              </w:rPr>
-              <w:t xml:space="preserve"> Shift</w:t>
+            <w:proofErr w:type="spellEnd"/>
+            <w:r>
+              <w:rPr>
+                <w:rFonts w:ascii="Khmer Mondulkiri" w:hAnsi="Khmer Mondulkiri" w:cs="Khmer Mondulkiri"/>
+                <w:szCs w:val="22"/>
+                <w:lang w:val="en-US"/>
+              </w:rPr>
+              <w:t xml:space="preserve"> </w:t>
+            </w:r>
+            <w:proofErr w:type="gramStart"/>
+            <w:r>
+              <w:rPr>
+                <w:rFonts w:ascii="Khmer Mondulkiri" w:hAnsi="Khmer Mondulkiri" w:cs="Khmer Mondulkiri"/>
+                <w:szCs w:val="22"/>
+                <w:lang w:val="en-US"/>
+              </w:rPr>
+              <w:t>Shift</w:t>
             </w:r>
             <w:r>
               <w:rPr>
@@ -18754,6 +19198,7 @@
               </w:rPr>
               <w:t xml:space="preserve"> ,</w:t>
             </w:r>
+            <w:proofErr w:type="gramEnd"/>
           </w:p>
         </w:tc>
       </w:tr>
@@ -18834,6 +19279,7 @@
                 <w:lang w:val="en-US"/>
               </w:rPr>
             </w:pPr>
+            <w:proofErr w:type="spellStart"/>
             <w:r>
               <w:rPr>
                 <w:rFonts w:ascii="Khmer Mondulkiri" w:hAnsi="Khmer Mondulkiri" w:cs="Khmer Mondulkiri"/>
@@ -18842,6 +19288,7 @@
               </w:rPr>
               <w:t>AltGr</w:t>
             </w:r>
+            <w:proofErr w:type="spellEnd"/>
             <w:r>
               <w:rPr>
                 <w:rFonts w:ascii="Khmer Mondulkiri" w:hAnsi="Khmer Mondulkiri" w:cs="Khmer Mondulkiri"/>
@@ -18951,6 +19398,7 @@
                 <w:lang w:val="en-US"/>
               </w:rPr>
             </w:pPr>
+            <w:proofErr w:type="spellStart"/>
             <w:r>
               <w:rPr>
                 <w:rFonts w:ascii="Khmer Mondulkiri" w:hAnsi="Khmer Mondulkiri" w:cs="Khmer Mondulkiri"/>
@@ -18959,21 +19407,40 @@
               </w:rPr>
               <w:t>AltGr</w:t>
             </w:r>
-            <w:r>
-              <w:rPr>
-                <w:rFonts w:ascii="Khmer Mondulkiri" w:hAnsi="Khmer Mondulkiri" w:cs="Khmer Mondulkiri"/>
-                <w:szCs w:val="22"/>
-                <w:lang w:val="en-US"/>
-              </w:rPr>
-              <w:t xml:space="preserve"> Shift</w:t>
-            </w:r>
-            <w:r>
-              <w:rPr>
-                <w:rFonts w:ascii="Khmer Mondulkiri" w:hAnsi="Khmer Mondulkiri" w:cs="Khmer Mondulkiri"/>
-                <w:szCs w:val="22"/>
-                <w:lang w:val="en-US"/>
-              </w:rPr>
-              <w:t xml:space="preserve"> . </w:t>
+            <w:proofErr w:type="spellEnd"/>
+            <w:r>
+              <w:rPr>
+                <w:rFonts w:ascii="Khmer Mondulkiri" w:hAnsi="Khmer Mondulkiri" w:cs="Khmer Mondulkiri"/>
+                <w:szCs w:val="22"/>
+                <w:lang w:val="en-US"/>
+              </w:rPr>
+              <w:t xml:space="preserve"> </w:t>
+            </w:r>
+            <w:proofErr w:type="gramStart"/>
+            <w:r>
+              <w:rPr>
+                <w:rFonts w:ascii="Khmer Mondulkiri" w:hAnsi="Khmer Mondulkiri" w:cs="Khmer Mondulkiri"/>
+                <w:szCs w:val="22"/>
+                <w:lang w:val="en-US"/>
+              </w:rPr>
+              <w:t>Shift</w:t>
+            </w:r>
+            <w:r>
+              <w:rPr>
+                <w:rFonts w:ascii="Khmer Mondulkiri" w:hAnsi="Khmer Mondulkiri" w:cs="Khmer Mondulkiri"/>
+                <w:szCs w:val="22"/>
+                <w:lang w:val="en-US"/>
+              </w:rPr>
+              <w:t xml:space="preserve"> .</w:t>
+            </w:r>
+            <w:proofErr w:type="gramEnd"/>
+            <w:r>
+              <w:rPr>
+                <w:rFonts w:ascii="Khmer Mondulkiri" w:hAnsi="Khmer Mondulkiri" w:cs="Khmer Mondulkiri"/>
+                <w:szCs w:val="22"/>
+                <w:lang w:val="en-US"/>
+              </w:rPr>
+              <w:t xml:space="preserve"> </w:t>
             </w:r>
           </w:p>
         </w:tc>
@@ -19002,14 +19469,14 @@
         </w:rPr>
         <w:tab/>
       </w:r>
-      <w:bookmarkStart w:id="17" w:name="_Toc496087173"/>
+      <w:bookmarkStart w:id="16" w:name="_Toc496087173"/>
       <w:r>
         <w:rPr>
           <w:lang w:val="en-US"/>
         </w:rPr>
         <w:t>Deprecated characters</w:t>
       </w:r>
-      <w:bookmarkEnd w:id="17"/>
+      <w:bookmarkEnd w:id="16"/>
       <w:r>
         <w:rPr>
           <w:lang w:val="en-US"/>
@@ -19158,6 +19625,7 @@
                 <w:lang w:val="en-US"/>
               </w:rPr>
             </w:pPr>
+            <w:proofErr w:type="spellStart"/>
             <w:r>
               <w:rPr>
                 <w:rFonts w:ascii="Khmer Mondulkiri" w:hAnsi="Khmer Mondulkiri" w:cs="Khmer Mondulkiri"/>
@@ -19166,6 +19634,7 @@
               </w:rPr>
               <w:t>AltGr</w:t>
             </w:r>
+            <w:proofErr w:type="spellEnd"/>
             <w:r>
               <w:rPr>
                 <w:rFonts w:ascii="Khmer Mondulkiri" w:hAnsi="Khmer Mondulkiri" w:cs="Khmer Mondulkiri"/>
@@ -19254,6 +19723,7 @@
                 <w:lang w:val="en-US"/>
               </w:rPr>
             </w:pPr>
+            <w:proofErr w:type="spellStart"/>
             <w:r>
               <w:rPr>
                 <w:rFonts w:ascii="Khmer Mondulkiri" w:hAnsi="Khmer Mondulkiri" w:cs="Khmer Mondulkiri"/>
@@ -19262,6 +19732,7 @@
               </w:rPr>
               <w:t>AltGr</w:t>
             </w:r>
+            <w:proofErr w:type="spellEnd"/>
             <w:r>
               <w:rPr>
                 <w:rFonts w:ascii="Khmer Mondulkiri" w:hAnsi="Khmer Mondulkiri" w:cs="Khmer Mondulkiri"/>
@@ -19350,6 +19821,7 @@
                 <w:lang w:val="en-US"/>
               </w:rPr>
             </w:pPr>
+            <w:proofErr w:type="spellStart"/>
             <w:r>
               <w:rPr>
                 <w:rFonts w:ascii="Khmer Mondulkiri" w:hAnsi="Khmer Mondulkiri" w:cs="Khmer Mondulkiri"/>
@@ -19358,6 +19830,7 @@
               </w:rPr>
               <w:t>AltGr</w:t>
             </w:r>
+            <w:proofErr w:type="spellEnd"/>
             <w:r>
               <w:rPr>
                 <w:rFonts w:ascii="Khmer Mondulkiri" w:hAnsi="Khmer Mondulkiri" w:cs="Khmer Mondulkiri"/>
@@ -19446,6 +19919,7 @@
                 <w:lang w:val="en-US"/>
               </w:rPr>
             </w:pPr>
+            <w:proofErr w:type="spellStart"/>
             <w:r>
               <w:rPr>
                 <w:rFonts w:ascii="Khmer Mondulkiri" w:hAnsi="Khmer Mondulkiri" w:cs="Khmer Mondulkiri"/>
@@ -19454,6 +19928,7 @@
               </w:rPr>
               <w:t>AltGr</w:t>
             </w:r>
+            <w:proofErr w:type="spellEnd"/>
             <w:r>
               <w:rPr>
                 <w:rFonts w:ascii="Khmer Mondulkiri" w:hAnsi="Khmer Mondulkiri" w:cs="Khmer Mondulkiri"/>
@@ -19550,6 +20025,7 @@
                 <w:lang w:val="en-US"/>
               </w:rPr>
             </w:pPr>
+            <w:proofErr w:type="spellStart"/>
             <w:r>
               <w:rPr>
                 <w:rFonts w:ascii="Khmer Mondulkiri" w:hAnsi="Khmer Mondulkiri" w:cs="Khmer Mondulkiri"/>
@@ -19558,6 +20034,7 @@
               </w:rPr>
               <w:t>AltGr</w:t>
             </w:r>
+            <w:proofErr w:type="spellEnd"/>
             <w:r>
               <w:rPr>
                 <w:rFonts w:ascii="Khmer Mondulkiri" w:hAnsi="Khmer Mondulkiri" w:cs="Khmer Mondulkiri"/>
@@ -19657,6 +20134,7 @@
                 <w:lang w:val="en-US"/>
               </w:rPr>
             </w:pPr>
+            <w:proofErr w:type="spellStart"/>
             <w:r>
               <w:rPr>
                 <w:rFonts w:ascii="Khmer Mondulkiri" w:hAnsi="Khmer Mondulkiri" w:cs="Khmer Mondulkiri"/>
@@ -19665,6 +20143,7 @@
               </w:rPr>
               <w:t>AltGr</w:t>
             </w:r>
+            <w:proofErr w:type="spellEnd"/>
             <w:r>
               <w:rPr>
                 <w:rFonts w:ascii="Khmer Mondulkiri" w:hAnsi="Khmer Mondulkiri" w:cs="Khmer Mondulkiri"/>
@@ -19753,6 +20232,7 @@
                 <w:lang w:val="en-US"/>
               </w:rPr>
             </w:pPr>
+            <w:proofErr w:type="spellStart"/>
             <w:r>
               <w:rPr>
                 <w:rFonts w:ascii="Khmer Mondulkiri" w:hAnsi="Khmer Mondulkiri" w:cs="Khmer Mondulkiri"/>
@@ -19761,6 +20241,7 @@
               </w:rPr>
               <w:t>AltGr</w:t>
             </w:r>
+            <w:proofErr w:type="spellEnd"/>
             <w:r>
               <w:rPr>
                 <w:rFonts w:ascii="Khmer Mondulkiri" w:hAnsi="Khmer Mondulkiri" w:cs="Khmer Mondulkiri"/>
@@ -19801,7 +20282,7 @@
         </w:rPr>
         <w:tab/>
       </w:r>
-      <w:bookmarkStart w:id="18" w:name="_Toc496087174"/>
+      <w:bookmarkStart w:id="17" w:name="_Toc496087174"/>
       <w:r>
         <w:rPr>
           <w:lang w:val="en-US"/>
@@ -19814,7 +20295,7 @@
         </w:rPr>
         <w:t>Spaces</w:t>
       </w:r>
-      <w:bookmarkEnd w:id="18"/>
+      <w:bookmarkEnd w:id="17"/>
     </w:p>
     <w:tbl>
       <w:tblPr>
@@ -20217,14 +20698,14 @@
           <w:lang w:val="en-US"/>
         </w:rPr>
       </w:pPr>
-      <w:bookmarkStart w:id="19" w:name="_Toc496087175"/>
+      <w:bookmarkStart w:id="18" w:name="_Toc496087175"/>
       <w:r>
         <w:rPr>
           <w:lang w:val="en-US"/>
         </w:rPr>
         <w:t>Typing in Khmer</w:t>
       </w:r>
-      <w:bookmarkEnd w:id="19"/>
+      <w:bookmarkEnd w:id="18"/>
     </w:p>
     <w:p>
       <w:pPr>
@@ -20292,12 +20773,14 @@
         </w:rPr>
         <w:t xml:space="preserve"> </w:t>
       </w:r>
+      <w:proofErr w:type="spellStart"/>
       <w:r>
         <w:rPr>
           <w:lang w:val="en-US"/>
         </w:rPr>
         <w:t>NiDA</w:t>
       </w:r>
+      <w:proofErr w:type="spellEnd"/>
       <w:r>
         <w:rPr>
           <w:lang w:val="en-US"/>
@@ -20432,7 +20915,21 @@
         <w:rPr>
           <w:lang w:val="en-US"/>
         </w:rPr>
-        <w:t xml:space="preserve">You can simply use Khmer Angkor as you would for any NiDA based keyboard. </w:t>
+        <w:t xml:space="preserve">You can simply use Khmer Angkor as you would for any </w:t>
+      </w:r>
+      <w:proofErr w:type="spellStart"/>
+      <w:r>
+        <w:rPr>
+          <w:lang w:val="en-US"/>
+        </w:rPr>
+        <w:t>NiDA</w:t>
+      </w:r>
+      <w:proofErr w:type="spellEnd"/>
+      <w:r>
+        <w:rPr>
+          <w:lang w:val="en-US"/>
+        </w:rPr>
+        <w:t xml:space="preserve"> based keyboard. </w:t>
       </w:r>
     </w:p>
     <w:p>
@@ -20442,7 +20939,7 @@
           <w:lang w:val="en-US"/>
         </w:rPr>
       </w:pPr>
-      <w:bookmarkStart w:id="20" w:name="_Toc496087176"/>
+      <w:bookmarkStart w:id="19" w:name="_Toc496087176"/>
       <w:r>
         <w:rPr>
           <w:lang w:val="en-US"/>
@@ -20460,59 +20957,90 @@
           <w:lang w:val="en-US"/>
         </w:rPr>
         <w:t>orrection</w:t>
+      </w:r>
+      <w:bookmarkEnd w:id="19"/>
+    </w:p>
+    <w:p>
+      <w:pPr>
+        <w:rPr>
+          <w:lang w:val="en-US"/>
+        </w:rPr>
+      </w:pPr>
+      <w:r>
+        <w:rPr>
+          <w:lang w:val="en-US"/>
+        </w:rPr>
+        <w:t>There are eight cases of invisible typos that Khmer Angkor keyboard automatically corrects.</w:t>
+      </w:r>
+      <w:r>
+        <w:rPr>
+          <w:lang w:val="en-US"/>
+        </w:rPr>
+        <w:t xml:space="preserve"> They could not be detected with the naked eye; and the rendering engines may render them all the same on the screen.</w:t>
+      </w:r>
+      <w:r>
+        <w:rPr>
+          <w:lang w:val="en-US"/>
+        </w:rPr>
+        <w:t xml:space="preserve"> The auto-correction involves reordering and/or transducing of certain </w:t>
+      </w:r>
+      <w:r>
+        <w:rPr>
+          <w:rFonts w:ascii="Khmer UI" w:hAnsi="Khmer UI" w:cs="Khmer UI"/>
+          <w:lang w:val="en-US"/>
+        </w:rPr>
+        <w:t xml:space="preserve">in correct </w:t>
+      </w:r>
+      <w:r>
+        <w:rPr>
+          <w:lang w:val="en-US"/>
+        </w:rPr>
+        <w:t>characters</w:t>
+      </w:r>
+      <w:r>
+        <w:rPr>
+          <w:lang w:val="en-US"/>
+        </w:rPr>
+        <w:t xml:space="preserve"> to the correct ones</w:t>
+      </w:r>
+      <w:r>
+        <w:rPr>
+          <w:lang w:val="en-US"/>
+        </w:rPr>
+        <w:t xml:space="preserve"> in a split second</w:t>
+      </w:r>
+      <w:r>
+        <w:rPr>
+          <w:lang w:val="en-US"/>
+        </w:rPr>
+        <w:t>.</w:t>
+      </w:r>
+    </w:p>
+    <w:p>
+      <w:pPr>
+        <w:pStyle w:val="Heading3"/>
+        <w:rPr>
+          <w:lang w:val="en-US"/>
+        </w:rPr>
+      </w:pPr>
+      <w:r>
+        <w:rPr>
+          <w:lang w:val="en-US"/>
+        </w:rPr>
+        <w:tab/>
+      </w:r>
+      <w:bookmarkStart w:id="20" w:name="_Toc496087177"/>
+      <w:r>
+        <w:rPr>
+          <w:lang w:val="en-US"/>
+        </w:rPr>
+        <w:t>Subscript + Vowel</w:t>
       </w:r>
       <w:bookmarkEnd w:id="20"/>
     </w:p>
     <w:p>
       <w:pPr>
         <w:rPr>
-          <w:lang w:val="en-US"/>
-        </w:rPr>
-      </w:pPr>
-      <w:r>
-        <w:rPr>
-          <w:lang w:val="en-US"/>
-        </w:rPr>
-        <w:t>There are eight cases of invisible typos that Khmer Angkor keyboard automatically corrects.</w:t>
-      </w:r>
-      <w:r>
-        <w:rPr>
-          <w:lang w:val="en-US"/>
-        </w:rPr>
-        <w:t xml:space="preserve"> They could not be detected with the naked eye; and the rendering engines may render them all the same on the screen.</w:t>
-      </w:r>
-      <w:r>
-        <w:rPr>
-          <w:lang w:val="en-US"/>
-        </w:rPr>
-        <w:t xml:space="preserve"> The auto-correction involves reordering and/or transducing of certain characters.</w:t>
-      </w:r>
-    </w:p>
-    <w:p>
-      <w:pPr>
-        <w:pStyle w:val="Heading3"/>
-        <w:rPr>
-          <w:lang w:val="en-US"/>
-        </w:rPr>
-      </w:pPr>
-      <w:r>
-        <w:rPr>
-          <w:lang w:val="en-US"/>
-        </w:rPr>
-        <w:tab/>
-      </w:r>
-      <w:bookmarkStart w:id="21" w:name="_Toc496087177"/>
-      <w:r>
-        <w:rPr>
-          <w:lang w:val="en-US"/>
-        </w:rPr>
-        <w:t>Subscript + Vowel</w:t>
-      </w:r>
-      <w:bookmarkEnd w:id="21"/>
-    </w:p>
-    <w:p>
-      <w:pPr>
-        <w:rPr>
           <w:rFonts w:ascii="Khmer Mondulkiri" w:hAnsi="Khmer Mondulkiri" w:cs="Khmer Mondulkiri"/>
           <w:sz w:val="24"/>
           <w:szCs w:val="24"/>
@@ -20523,12 +21051,6 @@
         <w:rPr>
           <w:lang w:val="en-US"/>
         </w:rPr>
-        <w:tab/>
-      </w:r>
-      <w:r>
-        <w:rPr>
-          <w:lang w:val="en-US"/>
-        </w:rPr>
         <w:t xml:space="preserve">When a subscript and a vowel occur together, </w:t>
       </w:r>
       <w:r>
@@ -20554,6 +21076,12 @@
           <w:lang w:val="en-US"/>
         </w:rPr>
         <w:t xml:space="preserve">For instance, </w:t>
+      </w:r>
+      <w:r>
+        <w:rPr>
+          <w:lang w:val="en-US"/>
+        </w:rPr>
+        <w:t>“</w:t>
       </w:r>
       <w:r>
         <w:rPr>
@@ -20563,7 +21091,23 @@
           <w:cs/>
           <w:lang w:val="en-US"/>
         </w:rPr>
-        <w:t xml:space="preserve">ខ្មែរ </w:t>
+        <w:t>ខ្មែរ</w:t>
+      </w:r>
+      <w:r>
+        <w:rPr>
+          <w:lang w:val="en-US"/>
+        </w:rPr>
+        <w:t>”</w:t>
+      </w:r>
+      <w:r>
+        <w:rPr>
+          <w:rFonts w:ascii="Khmer Mondulkiri" w:hAnsi="Khmer Mondulkiri" w:cs="Khmer Mondulkiri"/>
+          <w:sz w:val="20"/>
+          <w:szCs w:val="20"/>
+          <w:cs/>
+          <w:lang w:val="en-US"/>
+        </w:rPr>
+        <w:t xml:space="preserve"> </w:t>
       </w:r>
       <w:r>
         <w:rPr>
@@ -20580,7 +21124,13 @@
         </w:rPr>
         <w:t xml:space="preserve"> </w:t>
       </w:r>
-      <w:bookmarkStart w:id="22" w:name="_Hlk496010573"/>
+      <w:bookmarkStart w:id="21" w:name="_Hlk496010573"/>
+      <w:r>
+        <w:rPr>
+          <w:lang w:val="en-US"/>
+        </w:rPr>
+        <w:t>“</w:t>
+      </w:r>
       <w:r>
         <w:rPr>
           <w:rFonts w:ascii="Khmer Mondulkiri" w:hAnsi="Khmer Mondulkiri" w:cs="Khmer Mondulkiri" w:hint="cs"/>
@@ -20591,7 +21141,13 @@
         </w:rPr>
         <w:t>ខែ្មរ</w:t>
       </w:r>
-      <w:bookmarkEnd w:id="22"/>
+      <w:bookmarkEnd w:id="21"/>
+      <w:r>
+        <w:rPr>
+          <w:lang w:val="en-US"/>
+        </w:rPr>
+        <w:t>”</w:t>
+      </w:r>
       <w:r>
         <w:rPr>
           <w:rFonts w:ascii="Khmer Mondulkiri" w:hAnsi="Khmer Mondulkiri" w:cs="Khmer Mondulkiri" w:hint="cs"/>
@@ -20620,7 +21176,7 @@
         <w:pStyle w:val="ListParagraph"/>
         <w:numPr>
           <w:ilvl w:val="0"/>
-          <w:numId w:val="2"/>
+          <w:numId w:val="7"/>
         </w:numPr>
         <w:rPr>
           <w:sz w:val="18"/>
@@ -20718,7 +21274,7 @@
         <w:pStyle w:val="ListParagraph"/>
         <w:numPr>
           <w:ilvl w:val="0"/>
-          <w:numId w:val="2"/>
+          <w:numId w:val="7"/>
         </w:numPr>
         <w:rPr>
           <w:sz w:val="18"/>
@@ -20800,13 +21356,6 @@
       </w:pPr>
       <w:r>
         <w:rPr>
-          <w:cs/>
-          <w:lang w:val="en-US"/>
-        </w:rPr>
-        <w:tab/>
-      </w:r>
-      <w:r>
-        <w:rPr>
           <w:lang w:val="en-US"/>
         </w:rPr>
         <w:t>Thanks to the context dependent rules, Khmer Angkor keyboard is able to output the second typing sequence the</w:t>
@@ -20831,7 +21380,7 @@
         </w:rPr>
         <w:tab/>
       </w:r>
-      <w:bookmarkStart w:id="23" w:name="_Toc496087178"/>
+      <w:bookmarkStart w:id="22" w:name="_Toc496087178"/>
       <w:r>
         <w:rPr>
           <w:lang w:val="en-US"/>
@@ -20900,7 +21449,7 @@
         </w:rPr>
         <w:t>9A]</w:t>
       </w:r>
-      <w:bookmarkEnd w:id="23"/>
+      <w:bookmarkEnd w:id="22"/>
     </w:p>
     <w:p>
       <w:pPr>
@@ -20908,12 +21457,6 @@
           <w:lang w:val="en-US"/>
         </w:rPr>
       </w:pPr>
-      <w:r>
-        <w:rPr>
-          <w:lang w:val="en-US"/>
-        </w:rPr>
-        <w:tab/>
-      </w:r>
       <w:r>
         <w:rPr>
           <w:lang w:val="en-US"/>
@@ -21123,16 +21666,6 @@
       </w:pPr>
       <w:r>
         <w:rPr>
-          <w:rFonts w:ascii="Khmer Mondulkiri" w:hAnsi="Khmer Mondulkiri" w:cs="Khmer Mondulkiri"/>
-          <w:sz w:val="24"/>
-          <w:szCs w:val="24"/>
-          <w:cs/>
-          <w:lang w:val="en-US"/>
-        </w:rPr>
-        <w:tab/>
-      </w:r>
-      <w:r>
-        <w:rPr>
           <w:lang w:val="en-US"/>
         </w:rPr>
         <w:t>As you can see the two-character sequences yield the same visual output on the screen. Once again, Khmer Angkor will be able to automatically swap the sequence of the second to the first; so that the output would be both looked and encoded correctly and consistently.</w:t>
@@ -21152,7 +21685,7 @@
         <w:lastRenderedPageBreak/>
         <w:tab/>
       </w:r>
-      <w:bookmarkStart w:id="24" w:name="_Toc496087179"/>
+      <w:bookmarkStart w:id="23" w:name="_Toc496087179"/>
       <w:r>
         <w:rPr>
           <w:lang w:val="en-US"/>
@@ -21165,7 +21698,7 @@
         </w:rPr>
         <w:t xml:space="preserve"> + Vowel</w:t>
       </w:r>
-      <w:bookmarkEnd w:id="24"/>
+      <w:bookmarkEnd w:id="23"/>
     </w:p>
     <w:p>
       <w:pPr>
@@ -21178,7 +21711,6 @@
         <w:rPr>
           <w:lang w:val="en-US"/>
         </w:rPr>
-        <w:tab/>
         <w:t xml:space="preserve">This is a case whereby the </w:t>
       </w:r>
       <w:r>
@@ -21337,12 +21869,67 @@
         </w:rPr>
         <w:tab/>
       </w:r>
-      <w:bookmarkStart w:id="25" w:name="_Toc496087180"/>
+      <w:bookmarkStart w:id="24" w:name="_Toc496087180"/>
       <w:r>
         <w:rPr>
           <w:lang w:val="en-US"/>
         </w:rPr>
         <w:t>Consonant Shifter + Vowel</w:t>
+      </w:r>
+      <w:bookmarkEnd w:id="24"/>
+    </w:p>
+    <w:p>
+      <w:pPr>
+        <w:rPr>
+          <w:lang w:val="en-US"/>
+        </w:rPr>
+      </w:pPr>
+      <w:r>
+        <w:rPr>
+          <w:lang w:val="en-US"/>
+        </w:rPr>
+        <w:t xml:space="preserve">Consonant shifters should be typed before a vowel. </w:t>
+      </w:r>
+      <w:r>
+        <w:rPr>
+          <w:lang w:val="en-US"/>
+        </w:rPr>
+        <w:t xml:space="preserve">(See the same in the section above) </w:t>
+      </w:r>
+    </w:p>
+    <w:p>
+      <w:pPr>
+        <w:pStyle w:val="Heading3"/>
+        <w:rPr>
+          <w:lang w:val="en-US"/>
+        </w:rPr>
+      </w:pPr>
+      <w:r>
+        <w:rPr>
+          <w:lang w:val="en-US"/>
+        </w:rPr>
+        <w:tab/>
+      </w:r>
+      <w:bookmarkStart w:id="25" w:name="_Toc496087181"/>
+      <w:r>
+        <w:rPr>
+          <w:lang w:val="en-US"/>
+        </w:rPr>
+        <w:t xml:space="preserve">Vowel with </w:t>
+      </w:r>
+      <w:proofErr w:type="spellStart"/>
+      <w:r>
+        <w:rPr>
+          <w:lang w:val="en-US"/>
+        </w:rPr>
+        <w:t>Nikahit</w:t>
+      </w:r>
+      <w:proofErr w:type="spellEnd"/>
+      <w:r>
+        <w:rPr>
+          <w:lang w:val="en-US"/>
+        </w:rPr>
+        <w:t xml:space="preserve"> [U+17C6]</w:t>
       </w:r>
       <w:bookmarkEnd w:id="25"/>
     </w:p>
@@ -21352,65 +21939,19 @@
           <w:lang w:val="en-US"/>
         </w:rPr>
       </w:pPr>
-      <w:r>
-        <w:rPr>
-          <w:cs/>
-          <w:lang w:val="en-US"/>
-        </w:rPr>
-        <w:tab/>
-      </w:r>
-      <w:r>
-        <w:rPr>
-          <w:lang w:val="en-US"/>
-        </w:rPr>
-        <w:t xml:space="preserve">Consonant shifters should be typed before a vowel. </w:t>
-      </w:r>
-      <w:r>
-        <w:rPr>
-          <w:lang w:val="en-US"/>
-        </w:rPr>
-        <w:t xml:space="preserve">(See the same in the section above) </w:t>
-      </w:r>
-    </w:p>
-    <w:p>
-      <w:pPr>
-        <w:pStyle w:val="Heading3"/>
-        <w:rPr>
-          <w:lang w:val="en-US"/>
-        </w:rPr>
-      </w:pPr>
-      <w:r>
-        <w:rPr>
-          <w:lang w:val="en-US"/>
-        </w:rPr>
-        <w:tab/>
-      </w:r>
-      <w:bookmarkStart w:id="26" w:name="_Toc496087181"/>
-      <w:r>
-        <w:rPr>
-          <w:lang w:val="en-US"/>
-        </w:rPr>
-        <w:t>Vowel with Nikahit [U+17C6]</w:t>
-      </w:r>
-      <w:bookmarkEnd w:id="26"/>
-    </w:p>
-    <w:p>
-      <w:pPr>
-        <w:rPr>
-          <w:lang w:val="en-US"/>
-        </w:rPr>
-      </w:pPr>
-      <w:r>
-        <w:rPr>
-          <w:lang w:val="en-US"/>
-        </w:rPr>
-        <w:tab/>
-      </w:r>
-      <w:r>
-        <w:rPr>
-          <w:lang w:val="en-US"/>
-        </w:rPr>
-        <w:t>Nikahit is considered as</w:t>
+      <w:proofErr w:type="spellStart"/>
+      <w:r>
+        <w:rPr>
+          <w:lang w:val="en-US"/>
+        </w:rPr>
+        <w:t>Nikahit</w:t>
+      </w:r>
+      <w:proofErr w:type="spellEnd"/>
+      <w:r>
+        <w:rPr>
+          <w:lang w:val="en-US"/>
+        </w:rPr>
+        <w:t xml:space="preserve"> is considered as</w:t>
       </w:r>
       <w:r>
         <w:rPr>
@@ -21424,6 +21965,7 @@
         </w:rPr>
         <w:t xml:space="preserve"> </w:t>
       </w:r>
+      <w:proofErr w:type="gramStart"/>
       <w:r>
         <w:rPr>
           <w:lang w:val="en-US"/>
@@ -21434,7 +21976,14 @@
         <w:rPr>
           <w:lang w:val="en-US"/>
         </w:rPr>
-        <w:t xml:space="preserve">owever its function is more like that of a vowel. It is usually combined with another vowel, i.e. </w:t>
+        <w:t>owever</w:t>
+      </w:r>
+      <w:proofErr w:type="gramEnd"/>
+      <w:r>
+        <w:rPr>
+          <w:lang w:val="en-US"/>
+        </w:rPr>
+        <w:t xml:space="preserve"> its function is more like that of a vowel. It is usually combined with another vowel, i.e. </w:t>
       </w:r>
       <w:r>
         <w:rPr>
@@ -21686,14 +22235,14 @@
         </w:rPr>
         <w:tab/>
       </w:r>
-      <w:bookmarkStart w:id="27" w:name="_Toc496087182"/>
+      <w:bookmarkStart w:id="26" w:name="_Toc496087182"/>
       <w:r>
         <w:rPr>
           <w:lang w:val="en-US"/>
         </w:rPr>
         <w:t xml:space="preserve">Vowel </w:t>
       </w:r>
-      <w:bookmarkStart w:id="28" w:name="_Hlk496014667"/>
+      <w:bookmarkStart w:id="27" w:name="_Hlk496014667"/>
       <w:r>
         <w:rPr>
           <w:rFonts w:ascii="Khmer Mondulkiri" w:hAnsi="Khmer Mondulkiri" w:cs="Khmer Mondulkiri"/>
@@ -21730,7 +22279,7 @@
         </w:rPr>
         <w:t xml:space="preserve"> </w:t>
       </w:r>
-      <w:bookmarkEnd w:id="28"/>
+      <w:bookmarkEnd w:id="27"/>
       <w:r>
         <w:rPr>
           <w:lang w:val="en-US"/>
@@ -21759,7 +22308,7 @@
         </w:rPr>
         <w:t>BE]</w:t>
       </w:r>
-      <w:bookmarkEnd w:id="27"/>
+      <w:bookmarkEnd w:id="26"/>
     </w:p>
     <w:p>
       <w:pPr>
@@ -21767,12 +22316,6 @@
           <w:lang w:val="en-US"/>
         </w:rPr>
       </w:pPr>
-      <w:r>
-        <w:rPr>
-          <w:lang w:val="en-US"/>
-        </w:rPr>
-        <w:tab/>
-      </w:r>
       <w:r>
         <w:rPr>
           <w:lang w:val="en-US"/>
@@ -22032,12 +22575,235 @@
         </w:rPr>
         <w:tab/>
       </w:r>
-      <w:bookmarkStart w:id="29" w:name="_Toc496087183"/>
+      <w:bookmarkStart w:id="28" w:name="_Toc496087183"/>
       <w:r>
         <w:rPr>
           <w:lang w:val="en-US"/>
         </w:rPr>
         <w:t>Visually Identical Subscript</w:t>
+      </w:r>
+      <w:bookmarkEnd w:id="28"/>
+    </w:p>
+    <w:p>
+      <w:pPr>
+        <w:rPr>
+          <w:lang w:val="en-US"/>
+        </w:rPr>
+      </w:pPr>
+      <w:r>
+        <w:rPr>
+          <w:lang w:val="en-US"/>
+        </w:rPr>
+        <w:t xml:space="preserve">Two subscripts look exactly the same, but they are encoded </w:t>
+      </w:r>
+      <w:r>
+        <w:rPr>
+          <w:lang w:val="en-US"/>
+        </w:rPr>
+        <w:t>with different Unicode code points</w:t>
+      </w:r>
+      <w:r>
+        <w:rPr>
+          <w:lang w:val="en-US"/>
+        </w:rPr>
+        <w:t xml:space="preserve">, </w:t>
+      </w:r>
+      <w:r>
+        <w:rPr>
+          <w:rFonts w:ascii="Khmer Mondulkiri" w:hAnsi="Khmer Mondulkiri" w:cs="Khmer Mondulkiri"/>
+          <w:sz w:val="20"/>
+          <w:szCs w:val="20"/>
+          <w:cs/>
+          <w:lang w:val="en-US"/>
+        </w:rPr>
+        <w:t>្ដ</w:t>
+      </w:r>
+      <w:r>
+        <w:rPr>
+          <w:rFonts w:cs="DaunPenh"/>
+          <w:cs/>
+          <w:lang w:val="en-US"/>
+        </w:rPr>
+        <w:t xml:space="preserve"> [</w:t>
+      </w:r>
+      <w:r>
+        <w:rPr>
+          <w:rFonts w:cs="DaunPenh"/>
+          <w:lang w:val="en-US"/>
+        </w:rPr>
+        <w:t>U+17</w:t>
+      </w:r>
+      <w:r>
+        <w:rPr>
+          <w:lang w:val="en-US"/>
+        </w:rPr>
+        <w:t>D</w:t>
+      </w:r>
+      <w:proofErr w:type="gramStart"/>
+      <w:r>
+        <w:rPr>
+          <w:lang w:val="en-US"/>
+        </w:rPr>
+        <w:t>2</w:t>
+      </w:r>
+      <w:r>
+        <w:rPr>
+          <w:lang w:val="en-US"/>
+        </w:rPr>
+        <w:t>][</w:t>
+      </w:r>
+      <w:proofErr w:type="gramEnd"/>
+      <w:r>
+        <w:rPr>
+          <w:lang w:val="en-US"/>
+        </w:rPr>
+        <w:t>U</w:t>
+      </w:r>
+      <w:r>
+        <w:rPr>
+          <w:lang w:val="en-US"/>
+        </w:rPr>
+        <w:t>+</w:t>
+      </w:r>
+      <w:r>
+        <w:rPr>
+          <w:lang w:val="en-US"/>
+        </w:rPr>
+        <w:t>17</w:t>
+      </w:r>
+      <w:r>
+        <w:rPr>
+          <w:lang w:val="en-US"/>
+        </w:rPr>
+        <w:t>8A] and</w:t>
+      </w:r>
+      <w:r>
+        <w:rPr>
+          <w:rFonts w:cs="DaunPenh"/>
+          <w:cs/>
+          <w:lang w:val="en-US"/>
+        </w:rPr>
+        <w:t xml:space="preserve"> </w:t>
+      </w:r>
+      <w:r>
+        <w:rPr>
+          <w:rFonts w:ascii="Khmer Mondulkiri" w:hAnsi="Khmer Mondulkiri" w:cs="Khmer Mondulkiri"/>
+          <w:sz w:val="20"/>
+          <w:szCs w:val="20"/>
+          <w:cs/>
+          <w:lang w:val="en-US"/>
+        </w:rPr>
+        <w:t>្ត</w:t>
+      </w:r>
+      <w:r>
+        <w:rPr>
+          <w:rFonts w:cs="DaunPenh"/>
+          <w:cs/>
+          <w:lang w:val="en-US"/>
+        </w:rPr>
+        <w:t xml:space="preserve"> [</w:t>
+      </w:r>
+      <w:r>
+        <w:rPr>
+          <w:rFonts w:cs="DaunPenh"/>
+          <w:lang w:val="en-US"/>
+        </w:rPr>
+        <w:t>U+17</w:t>
+      </w:r>
+      <w:r>
+        <w:rPr>
+          <w:lang w:val="en-US"/>
+        </w:rPr>
+        <w:t>D2</w:t>
+      </w:r>
+      <w:r>
+        <w:rPr>
+          <w:lang w:val="en-US"/>
+        </w:rPr>
+        <w:t>][U</w:t>
+      </w:r>
+      <w:r>
+        <w:rPr>
+          <w:lang w:val="en-US"/>
+        </w:rPr>
+        <w:t>+</w:t>
+      </w:r>
+      <w:r>
+        <w:rPr>
+          <w:lang w:val="en-US"/>
+        </w:rPr>
+        <w:t>17</w:t>
+      </w:r>
+      <w:r>
+        <w:rPr>
+          <w:lang w:val="en-US"/>
+        </w:rPr>
+        <w:t>8F]</w:t>
+      </w:r>
+      <w:r>
+        <w:rPr>
+          <w:lang w:val="en-US"/>
+        </w:rPr>
+        <w:t xml:space="preserve">. </w:t>
+      </w:r>
+      <w:r>
+        <w:rPr>
+          <w:lang w:val="en-US"/>
+        </w:rPr>
+        <w:t xml:space="preserve">Since a spelling rule governs that the first should come after </w:t>
+      </w:r>
+      <w:r>
+        <w:rPr>
+          <w:rFonts w:ascii="Khmer Mondulkiri" w:hAnsi="Khmer Mondulkiri" w:cs="Khmer Mondulkiri" w:hint="cs"/>
+          <w:sz w:val="20"/>
+          <w:szCs w:val="20"/>
+          <w:cs/>
+          <w:lang w:val="en-US"/>
+        </w:rPr>
+        <w:t>ណ</w:t>
+      </w:r>
+      <w:r>
+        <w:rPr>
+          <w:rFonts w:ascii="Khmer OS" w:hAnsi="Khmer OS" w:cs="Khmer OS"/>
+          <w:sz w:val="20"/>
+          <w:szCs w:val="20"/>
+          <w:lang w:eastAsia="ja-JP"/>
+        </w:rPr>
+        <w:t xml:space="preserve"> [U+178E] and the later should come after </w:t>
+      </w:r>
+      <w:r>
+        <w:rPr>
+          <w:rFonts w:ascii="Khmer Mondulkiri" w:hAnsi="Khmer Mondulkiri" w:cs="Khmer Mondulkiri"/>
+          <w:sz w:val="20"/>
+          <w:szCs w:val="20"/>
+          <w:cs/>
+          <w:lang w:val="en-US"/>
+        </w:rPr>
+        <w:t>ន</w:t>
+      </w:r>
+      <w:r>
+        <w:rPr>
+          <w:rFonts w:ascii="Khmer OS" w:hAnsi="Khmer OS" w:cs="Khmer OS"/>
+          <w:sz w:val="20"/>
+          <w:szCs w:val="20"/>
+          <w:lang w:eastAsia="ja-JP"/>
+        </w:rPr>
+        <w:t xml:space="preserve"> [U+1793].</w:t>
+      </w:r>
+    </w:p>
+    <w:p>
+      <w:pPr>
+        <w:pStyle w:val="Heading2"/>
+        <w:rPr>
+          <w:lang w:val="en-US"/>
+        </w:rPr>
+      </w:pPr>
+      <w:bookmarkStart w:id="29" w:name="_Toc496087184"/>
+      <w:r>
+        <w:rPr>
+          <w:lang w:val="en-US"/>
+        </w:rPr>
+        <w:t>Vowel Rotation</w:t>
       </w:r>
       <w:bookmarkEnd w:id="29"/>
     </w:p>
@@ -22047,227 +22813,6 @@
           <w:lang w:val="en-US"/>
         </w:rPr>
       </w:pPr>
-      <w:r>
-        <w:rPr>
-          <w:lang w:val="en-US"/>
-        </w:rPr>
-        <w:tab/>
-      </w:r>
-      <w:r>
-        <w:rPr>
-          <w:lang w:val="en-US"/>
-        </w:rPr>
-        <w:t xml:space="preserve">Two subscripts look exactly the same, but they are encoded </w:t>
-      </w:r>
-      <w:r>
-        <w:rPr>
-          <w:lang w:val="en-US"/>
-        </w:rPr>
-        <w:t>with different Unicode code points</w:t>
-      </w:r>
-      <w:r>
-        <w:rPr>
-          <w:lang w:val="en-US"/>
-        </w:rPr>
-        <w:t xml:space="preserve">, </w:t>
-      </w:r>
-      <w:r>
-        <w:rPr>
-          <w:rFonts w:ascii="Khmer Mondulkiri" w:hAnsi="Khmer Mondulkiri" w:cs="Khmer Mondulkiri"/>
-          <w:sz w:val="20"/>
-          <w:szCs w:val="20"/>
-          <w:cs/>
-          <w:lang w:val="en-US"/>
-        </w:rPr>
-        <w:t>្ដ</w:t>
-      </w:r>
-      <w:r>
-        <w:rPr>
-          <w:rFonts w:cs="DaunPenh"/>
-          <w:cs/>
-          <w:lang w:val="en-US"/>
-        </w:rPr>
-        <w:t xml:space="preserve"> [</w:t>
-      </w:r>
-      <w:r>
-        <w:rPr>
-          <w:rFonts w:cs="DaunPenh"/>
-          <w:lang w:val="en-US"/>
-        </w:rPr>
-        <w:t>U+17</w:t>
-      </w:r>
-      <w:r>
-        <w:rPr>
-          <w:lang w:val="en-US"/>
-        </w:rPr>
-        <w:t>D2</w:t>
-      </w:r>
-      <w:r>
-        <w:rPr>
-          <w:lang w:val="en-US"/>
-        </w:rPr>
-        <w:t>][U</w:t>
-      </w:r>
-      <w:r>
-        <w:rPr>
-          <w:lang w:val="en-US"/>
-        </w:rPr>
-        <w:t>+</w:t>
-      </w:r>
-      <w:r>
-        <w:rPr>
-          <w:lang w:val="en-US"/>
-        </w:rPr>
-        <w:t>17</w:t>
-      </w:r>
-      <w:r>
-        <w:rPr>
-          <w:lang w:val="en-US"/>
-        </w:rPr>
-        <w:t>8A] and</w:t>
-      </w:r>
-      <w:r>
-        <w:rPr>
-          <w:rFonts w:cs="DaunPenh"/>
-          <w:cs/>
-          <w:lang w:val="en-US"/>
-        </w:rPr>
-        <w:t xml:space="preserve"> </w:t>
-      </w:r>
-      <w:r>
-        <w:rPr>
-          <w:rFonts w:ascii="Khmer Mondulkiri" w:hAnsi="Khmer Mondulkiri" w:cs="Khmer Mondulkiri"/>
-          <w:sz w:val="20"/>
-          <w:szCs w:val="20"/>
-          <w:cs/>
-          <w:lang w:val="en-US"/>
-        </w:rPr>
-        <w:t>្ត</w:t>
-      </w:r>
-      <w:r>
-        <w:rPr>
-          <w:rFonts w:cs="DaunPenh"/>
-          <w:cs/>
-          <w:lang w:val="en-US"/>
-        </w:rPr>
-        <w:t xml:space="preserve"> [</w:t>
-      </w:r>
-      <w:r>
-        <w:rPr>
-          <w:rFonts w:cs="DaunPenh"/>
-          <w:lang w:val="en-US"/>
-        </w:rPr>
-        <w:t>U+17</w:t>
-      </w:r>
-      <w:r>
-        <w:rPr>
-          <w:lang w:val="en-US"/>
-        </w:rPr>
-        <w:t>D2</w:t>
-      </w:r>
-      <w:r>
-        <w:rPr>
-          <w:lang w:val="en-US"/>
-        </w:rPr>
-        <w:t>][U</w:t>
-      </w:r>
-      <w:r>
-        <w:rPr>
-          <w:lang w:val="en-US"/>
-        </w:rPr>
-        <w:t>+</w:t>
-      </w:r>
-      <w:r>
-        <w:rPr>
-          <w:lang w:val="en-US"/>
-        </w:rPr>
-        <w:t>17</w:t>
-      </w:r>
-      <w:r>
-        <w:rPr>
-          <w:lang w:val="en-US"/>
-        </w:rPr>
-        <w:t>8F]</w:t>
-      </w:r>
-      <w:r>
-        <w:rPr>
-          <w:lang w:val="en-US"/>
-        </w:rPr>
-        <w:t xml:space="preserve">. </w:t>
-      </w:r>
-      <w:r>
-        <w:rPr>
-          <w:lang w:val="en-US"/>
-        </w:rPr>
-        <w:t xml:space="preserve">Since a spelling rule governs that the first should come after </w:t>
-      </w:r>
-      <w:r>
-        <w:rPr>
-          <w:rFonts w:ascii="Khmer Mondulkiri" w:hAnsi="Khmer Mondulkiri" w:cs="Khmer Mondulkiri" w:hint="cs"/>
-          <w:sz w:val="20"/>
-          <w:szCs w:val="20"/>
-          <w:cs/>
-          <w:lang w:val="en-US"/>
-        </w:rPr>
-        <w:t>ណ</w:t>
-      </w:r>
-      <w:r>
-        <w:rPr>
-          <w:rFonts w:ascii="Khmer OS" w:hAnsi="Khmer OS" w:cs="Khmer OS"/>
-          <w:sz w:val="20"/>
-          <w:szCs w:val="20"/>
-          <w:lang w:eastAsia="ja-JP"/>
-        </w:rPr>
-        <w:t xml:space="preserve"> [U+178E] and the later should come after </w:t>
-      </w:r>
-      <w:r>
-        <w:rPr>
-          <w:rFonts w:ascii="Khmer Mondulkiri" w:hAnsi="Khmer Mondulkiri" w:cs="Khmer Mondulkiri"/>
-          <w:sz w:val="20"/>
-          <w:szCs w:val="20"/>
-          <w:cs/>
-          <w:lang w:val="en-US"/>
-        </w:rPr>
-        <w:t>ន</w:t>
-      </w:r>
-      <w:r>
-        <w:rPr>
-          <w:rFonts w:ascii="Khmer OS" w:hAnsi="Khmer OS" w:cs="Khmer OS"/>
-          <w:sz w:val="20"/>
-          <w:szCs w:val="20"/>
-          <w:lang w:eastAsia="ja-JP"/>
-        </w:rPr>
-        <w:t xml:space="preserve"> [U+1793].</w:t>
-      </w:r>
-    </w:p>
-    <w:p>
-      <w:pPr>
-        <w:pStyle w:val="Heading2"/>
-        <w:rPr>
-          <w:lang w:val="en-US"/>
-        </w:rPr>
-      </w:pPr>
-      <w:bookmarkStart w:id="30" w:name="_Toc496087184"/>
-      <w:r>
-        <w:rPr>
-          <w:lang w:val="en-US"/>
-        </w:rPr>
-        <w:t>Vowel Rotation</w:t>
-      </w:r>
-      <w:bookmarkEnd w:id="30"/>
-    </w:p>
-    <w:p>
-      <w:pPr>
-        <w:rPr>
-          <w:lang w:val="en-US"/>
-        </w:rPr>
-      </w:pPr>
-      <w:r>
-        <w:rPr>
-          <w:lang w:val="en-US"/>
-        </w:rPr>
-        <w:tab/>
-      </w:r>
       <w:r>
         <w:rPr>
           <w:lang w:val="en-US"/>
@@ -22865,7 +23410,7 @@
           <w:lang w:val="en-US"/>
         </w:rPr>
       </w:pPr>
-      <w:bookmarkStart w:id="31" w:name="_Toc496087185"/>
+      <w:bookmarkStart w:id="30" w:name="_Toc496087185"/>
       <w:r>
         <w:rPr>
           <w:lang w:val="en-US"/>
@@ -22878,7 +23423,7 @@
         </w:rPr>
         <w:t xml:space="preserve"> / Constraints</w:t>
       </w:r>
-      <w:bookmarkEnd w:id="31"/>
+      <w:bookmarkEnd w:id="30"/>
     </w:p>
     <w:p>
       <w:pPr>
@@ -22919,7 +23464,21 @@
         <w:rPr>
           <w:lang w:val="en-US"/>
         </w:rPr>
-        <w:t>No Bantoc is allowed after a vowel</w:t>
+        <w:t xml:space="preserve">No </w:t>
+      </w:r>
+      <w:proofErr w:type="spellStart"/>
+      <w:r>
+        <w:rPr>
+          <w:lang w:val="en-US"/>
+        </w:rPr>
+        <w:t>Bantoc</w:t>
+      </w:r>
+      <w:proofErr w:type="spellEnd"/>
+      <w:r>
+        <w:rPr>
+          <w:lang w:val="en-US"/>
+        </w:rPr>
+        <w:t xml:space="preserve"> is allowed after a vowel</w:t>
       </w:r>
       <w:r>
         <w:rPr>
@@ -22956,7 +23515,19 @@
         <w:rPr>
           <w:lang w:val="en-US"/>
         </w:rPr>
-        <w:t>No two subscript sign</w:t>
+        <w:t xml:space="preserve">No two </w:t>
+      </w:r>
+      <w:r>
+        <w:rPr>
+          <w:lang w:val="en-US"/>
+        </w:rPr>
+        <w:t xml:space="preserve">consecutive </w:t>
+      </w:r>
+      <w:r>
+        <w:rPr>
+          <w:lang w:val="en-US"/>
+        </w:rPr>
+        <w:t>subscript sign</w:t>
       </w:r>
       <w:r>
         <w:rPr>
@@ -23003,24 +23574,39 @@
       <w:pPr>
         <w:pStyle w:val="Heading2"/>
         <w:rPr>
+          <w:b/>
+          <w:bCs/>
           <w:lang w:val="en-US"/>
         </w:rPr>
       </w:pPr>
-      <w:bookmarkStart w:id="32" w:name="_Toc496087186"/>
-      <w:r>
-        <w:rPr>
-          <w:rFonts w:ascii="Khmer UI" w:hAnsi="Khmer UI" w:cs="Khmer UI"/>
+      <w:bookmarkStart w:id="31" w:name="_Toc496087186"/>
+      <w:r>
+        <w:rPr>
+          <w:b/>
+          <w:bCs/>
           <w:lang w:val="en-US"/>
         </w:rPr>
         <w:t xml:space="preserve">Mistyped </w:t>
       </w:r>
       <w:r>
         <w:rPr>
-          <w:lang w:val="en-US"/>
-        </w:rPr>
-        <w:t>Characters</w:t>
-      </w:r>
+          <w:b/>
+          <w:bCs/>
+          <w:lang w:val="en-US"/>
+        </w:rPr>
+        <w:t>Cha</w:t>
+      </w:r>
+      <w:bookmarkStart w:id="32" w:name="_GoBack"/>
       <w:bookmarkEnd w:id="32"/>
+      <w:r>
+        <w:rPr>
+          <w:b/>
+          <w:bCs/>
+          <w:lang w:val="en-US"/>
+        </w:rPr>
+        <w:t>racters</w:t>
+      </w:r>
+      <w:bookmarkEnd w:id="31"/>
     </w:p>
     <w:tbl>
       <w:tblPr>
@@ -25064,7 +25650,15 @@
       </w:rPr>
     </w:pPr>
     <w:r>
-      <w:t>Authored by Keyman Team</w:t>
+      <w:t xml:space="preserve">Authored by </w:t>
+    </w:r>
+    <w:proofErr w:type="spellStart"/>
+    <w:r>
+      <w:t>Keyman</w:t>
+    </w:r>
+    <w:proofErr w:type="spellEnd"/>
+    <w:r>
+      <w:t xml:space="preserve"> Team</w:t>
     </w:r>
     <w:r>
       <w:rPr>
@@ -25135,7 +25729,7 @@
         <w:sz w:val="24"/>
         <w:szCs w:val="24"/>
       </w:rPr>
-      <w:t>2</w:t>
+      <w:t>9</w:t>
     </w:r>
     <w:r>
       <w:rPr>
@@ -25246,7 +25840,21 @@
         <w:rPr>
           <w:lang w:val="en-US"/>
         </w:rPr>
-        <w:t>It is actually not a vowel, but it behaves like one. To some, this is a diacritics.</w:t>
+        <w:t xml:space="preserve">It is actually not a vowel, but it behaves like one. To some, this is </w:t>
+      </w:r>
+      <w:proofErr w:type="gramStart"/>
+      <w:r>
+        <w:rPr>
+          <w:lang w:val="en-US"/>
+        </w:rPr>
+        <w:t>a diacritics</w:t>
+      </w:r>
+      <w:proofErr w:type="gramEnd"/>
+      <w:r>
+        <w:rPr>
+          <w:lang w:val="en-US"/>
+        </w:rPr>
+        <w:t>.</w:t>
       </w:r>
     </w:p>
   </w:footnote>
@@ -25960,6 +26568,119 @@
     </w:lvl>
   </w:abstractNum>
   <w:abstractNum w:abstractNumId="2" w15:restartNumberingAfterBreak="0">
+    <w:nsid w:val="0BCD6C04"/>
+    <w:multiLevelType w:val="hybridMultilevel"/>
+    <w:tmpl w:val="33CC8174"/>
+    <w:lvl w:ilvl="0" w:tplc="0809000F">
+      <w:start w:val="1"/>
+      <w:numFmt w:val="decimal"/>
+      <w:lvlText w:val="%1."/>
+      <w:lvlJc w:val="left"/>
+      <w:pPr>
+        <w:ind w:left="856" w:hanging="360"/>
+      </w:pPr>
+      <w:rPr>
+        <w:rFonts w:hint="default"/>
+      </w:rPr>
+    </w:lvl>
+    <w:lvl w:ilvl="1" w:tplc="08090003" w:tentative="1">
+      <w:start w:val="1"/>
+      <w:numFmt w:val="bullet"/>
+      <w:lvlText w:val="o"/>
+      <w:lvlJc w:val="left"/>
+      <w:pPr>
+        <w:ind w:left="1576" w:hanging="360"/>
+      </w:pPr>
+      <w:rPr>
+        <w:rFonts w:ascii="Courier New" w:hAnsi="Courier New" w:cs="Courier New" w:hint="default"/>
+      </w:rPr>
+    </w:lvl>
+    <w:lvl w:ilvl="2" w:tplc="08090005" w:tentative="1">
+      <w:start w:val="1"/>
+      <w:numFmt w:val="bullet"/>
+      <w:lvlText w:val=""/>
+      <w:lvlJc w:val="left"/>
+      <w:pPr>
+        <w:ind w:left="2296" w:hanging="360"/>
+      </w:pPr>
+      <w:rPr>
+        <w:rFonts w:ascii="Wingdings" w:hAnsi="Wingdings" w:hint="default"/>
+      </w:rPr>
+    </w:lvl>
+    <w:lvl w:ilvl="3" w:tplc="08090001" w:tentative="1">
+      <w:start w:val="1"/>
+      <w:numFmt w:val="bullet"/>
+      <w:lvlText w:val=""/>
+      <w:lvlJc w:val="left"/>
+      <w:pPr>
+        <w:ind w:left="3016" w:hanging="360"/>
+      </w:pPr>
+      <w:rPr>
+        <w:rFonts w:ascii="Symbol" w:hAnsi="Symbol" w:hint="default"/>
+      </w:rPr>
+    </w:lvl>
+    <w:lvl w:ilvl="4" w:tplc="08090003" w:tentative="1">
+      <w:start w:val="1"/>
+      <w:numFmt w:val="bullet"/>
+      <w:lvlText w:val="o"/>
+      <w:lvlJc w:val="left"/>
+      <w:pPr>
+        <w:ind w:left="3736" w:hanging="360"/>
+      </w:pPr>
+      <w:rPr>
+        <w:rFonts w:ascii="Courier New" w:hAnsi="Courier New" w:cs="Courier New" w:hint="default"/>
+      </w:rPr>
+    </w:lvl>
+    <w:lvl w:ilvl="5" w:tplc="08090005" w:tentative="1">
+      <w:start w:val="1"/>
+      <w:numFmt w:val="bullet"/>
+      <w:lvlText w:val=""/>
+      <w:lvlJc w:val="left"/>
+      <w:pPr>
+        <w:ind w:left="4456" w:hanging="360"/>
+      </w:pPr>
+      <w:rPr>
+        <w:rFonts w:ascii="Wingdings" w:hAnsi="Wingdings" w:hint="default"/>
+      </w:rPr>
+    </w:lvl>
+    <w:lvl w:ilvl="6" w:tplc="08090001" w:tentative="1">
+      <w:start w:val="1"/>
+      <w:numFmt w:val="bullet"/>
+      <w:lvlText w:val=""/>
+      <w:lvlJc w:val="left"/>
+      <w:pPr>
+        <w:ind w:left="5176" w:hanging="360"/>
+      </w:pPr>
+      <w:rPr>
+        <w:rFonts w:ascii="Symbol" w:hAnsi="Symbol" w:hint="default"/>
+      </w:rPr>
+    </w:lvl>
+    <w:lvl w:ilvl="7" w:tplc="08090003" w:tentative="1">
+      <w:start w:val="1"/>
+      <w:numFmt w:val="bullet"/>
+      <w:lvlText w:val="o"/>
+      <w:lvlJc w:val="left"/>
+      <w:pPr>
+        <w:ind w:left="5896" w:hanging="360"/>
+      </w:pPr>
+      <w:rPr>
+        <w:rFonts w:ascii="Courier New" w:hAnsi="Courier New" w:cs="Courier New" w:hint="default"/>
+      </w:rPr>
+    </w:lvl>
+    <w:lvl w:ilvl="8" w:tplc="08090005" w:tentative="1">
+      <w:start w:val="1"/>
+      <w:numFmt w:val="bullet"/>
+      <w:lvlText w:val=""/>
+      <w:lvlJc w:val="left"/>
+      <w:pPr>
+        <w:ind w:left="6616" w:hanging="360"/>
+      </w:pPr>
+      <w:rPr>
+        <w:rFonts w:ascii="Wingdings" w:hAnsi="Wingdings" w:hint="default"/>
+      </w:rPr>
+    </w:lvl>
+  </w:abstractNum>
+  <w:abstractNum w:abstractNumId="3" w15:restartNumberingAfterBreak="0">
     <w:nsid w:val="38C402B0"/>
     <w:multiLevelType w:val="hybridMultilevel"/>
     <w:tmpl w:val="B74EDEA8"/>
@@ -26072,7 +26793,7 @@
       </w:rPr>
     </w:lvl>
   </w:abstractNum>
-  <w:abstractNum w:abstractNumId="3" w15:restartNumberingAfterBreak="0">
+  <w:abstractNum w:abstractNumId="4" w15:restartNumberingAfterBreak="0">
     <w:nsid w:val="72C23A89"/>
     <w:multiLevelType w:val="hybridMultilevel"/>
     <w:tmpl w:val="CC4AE780"/>
@@ -26185,7 +26906,7 @@
       </w:rPr>
     </w:lvl>
   </w:abstractNum>
-  <w:abstractNum w:abstractNumId="4" w15:restartNumberingAfterBreak="0">
+  <w:abstractNum w:abstractNumId="5" w15:restartNumberingAfterBreak="0">
     <w:nsid w:val="72F85A3E"/>
     <w:multiLevelType w:val="hybridMultilevel"/>
     <w:tmpl w:val="6F7668AA"/>
@@ -26298,7 +27019,7 @@
       </w:rPr>
     </w:lvl>
   </w:abstractNum>
-  <w:abstractNum w:abstractNumId="5" w15:restartNumberingAfterBreak="0">
+  <w:abstractNum w:abstractNumId="6" w15:restartNumberingAfterBreak="0">
     <w:nsid w:val="7AFC667F"/>
     <w:multiLevelType w:val="hybridMultilevel"/>
     <w:tmpl w:val="CED66BB8"/>
@@ -26418,16 +27139,19 @@
     <w:abstractNumId w:val="0"/>
   </w:num>
   <w:num w:numId="3">
-    <w:abstractNumId w:val="2"/>
+    <w:abstractNumId w:val="3"/>
   </w:num>
   <w:num w:numId="4">
-    <w:abstractNumId w:val="3"/>
+    <w:abstractNumId w:val="4"/>
   </w:num>
   <w:num w:numId="5">
-    <w:abstractNumId w:val="4"/>
+    <w:abstractNumId w:val="5"/>
   </w:num>
   <w:num w:numId="6">
-    <w:abstractNumId w:val="5"/>
+    <w:abstractNumId w:val="6"/>
+  </w:num>
+  <w:num w:numId="7">
+    <w:abstractNumId w:val="2"/>
   </w:num>
 </w:numbering>
 </file>
@@ -27705,7 +28429,7 @@
 </file>
 
 <file path=customXml/itemProps1.xml><?xml version="1.0" encoding="utf-8"?>
-<ds:datastoreItem xmlns:ds="http://schemas.openxmlformats.org/officeDocument/2006/customXml" ds:itemID="{999D737E-7620-4E3D-A64E-C7BB172C4C91}">
+<ds:datastoreItem xmlns:ds="http://schemas.openxmlformats.org/officeDocument/2006/customXml" ds:itemID="{15ED139A-366C-47AF-A3B7-FB30B062E77A}">
   <ds:schemaRefs>
     <ds:schemaRef ds:uri="http://schemas.openxmlformats.org/officeDocument/2006/bibliography"/>
   </ds:schemaRefs>

</xml_diff>